<commit_message>
network structure analysis model done
</commit_message>
<xml_diff>
--- a/CSCI4190 Project Report.docx
+++ b/CSCI4190 Project Report.docx
@@ -4,7 +4,136 @@
   <w:body>
     <w:p>
       <w:pPr>
-        <w:jc w:val="center"/>
+        <w:rPr>
+          <w:rFonts w:ascii="Times New Roman" w:hAnsi="Times New Roman" w:cs="Times New Roman"/>
+        </w:rPr>
+      </w:pPr>
+      <w:r>
+        <w:rPr>
+          <w:rFonts w:ascii="Times New Roman" w:hAnsi="Times New Roman" w:cs="Times New Roman"/>
+        </w:rPr>
+        <w:t>CSCI 4190 2021-22 Second Term Final project</w:t>
+      </w:r>
+    </w:p>
+    <w:p>
+      <w:pPr>
+        <w:rPr>
+          <w:rFonts w:ascii="Times New Roman" w:hAnsi="Times New Roman" w:cs="Times New Roman"/>
+        </w:rPr>
+      </w:pPr>
+      <w:r>
+        <w:rPr>
+          <w:rFonts w:ascii="Times New Roman" w:hAnsi="Times New Roman" w:cs="Times New Roman"/>
+        </w:rPr>
+        <w:t xml:space="preserve">I declare that the assignment here submitted is original except for source material explicitly acknowledged, and that the same or closely related material has not been previously submitted for another course. I also acknowledge that I am aware of </w:t>
+      </w:r>
+      <w:proofErr w:type="gramStart"/>
+      <w:r>
+        <w:rPr>
+          <w:rFonts w:ascii="Times New Roman" w:hAnsi="Times New Roman" w:cs="Times New Roman"/>
+        </w:rPr>
+        <w:t>University</w:t>
+      </w:r>
+      <w:proofErr w:type="gramEnd"/>
+      <w:r>
+        <w:rPr>
+          <w:rFonts w:ascii="Times New Roman" w:hAnsi="Times New Roman" w:cs="Times New Roman"/>
+        </w:rPr>
+        <w:t xml:space="preserve"> policy and regulations on honesty in academic work, and of the disciplinary guidelines and procedures applicable to breaches of such policy and regulations, as contained in the following websites. </w:t>
+      </w:r>
+    </w:p>
+    <w:p>
+      <w:pPr>
+        <w:rPr>
+          <w:rFonts w:ascii="Times New Roman" w:hAnsi="Times New Roman" w:cs="Times New Roman"/>
+        </w:rPr>
+      </w:pPr>
+      <w:r>
+        <w:rPr>
+          <w:rFonts w:ascii="Times New Roman" w:hAnsi="Times New Roman" w:cs="Times New Roman"/>
+        </w:rPr>
+        <w:t xml:space="preserve">University Guideline on Academic Honesty: </w:t>
+      </w:r>
+    </w:p>
+    <w:p>
+      <w:pPr>
+        <w:rPr>
+          <w:rFonts w:ascii="Times New Roman" w:hAnsi="Times New Roman" w:cs="Times New Roman"/>
+        </w:rPr>
+      </w:pPr>
+      <w:hyperlink r:id="rId7" w:history="1">
+        <w:r>
+          <w:rPr>
+            <w:rStyle w:val="aa"/>
+            <w:rFonts w:ascii="Times New Roman" w:hAnsi="Times New Roman" w:cs="Times New Roman"/>
+          </w:rPr>
+          <w:t>http://www.cuhk.edu.hk/policy/academichonesty/</w:t>
+        </w:r>
+      </w:hyperlink>
+      <w:r>
+        <w:rPr>
+          <w:rFonts w:ascii="Times New Roman" w:hAnsi="Times New Roman" w:cs="Times New Roman"/>
+        </w:rPr>
+        <w:t xml:space="preserve"> </w:t>
+      </w:r>
+    </w:p>
+    <w:p>
+      <w:pPr>
+        <w:rPr>
+          <w:rFonts w:ascii="Times New Roman" w:hAnsi="Times New Roman" w:cs="Times New Roman"/>
+        </w:rPr>
+      </w:pPr>
+      <w:r>
+        <w:rPr>
+          <w:rFonts w:ascii="Times New Roman" w:hAnsi="Times New Roman" w:cs="Times New Roman"/>
+        </w:rPr>
+        <w:t xml:space="preserve">Faculty of Engineering Guidelines to Academic Honesty: </w:t>
+      </w:r>
+      <w:hyperlink r:id="rId8" w:history="1">
+        <w:r>
+          <w:rPr>
+            <w:rStyle w:val="aa"/>
+            <w:rFonts w:ascii="Times New Roman" w:hAnsi="Times New Roman" w:cs="Times New Roman"/>
+          </w:rPr>
+          <w:t>http://www.erg.cuhk.edu.hk/ergintra/upload/documents/ENGG_Discipline.pdf</w:t>
+        </w:r>
+      </w:hyperlink>
+    </w:p>
+    <w:p>
+      <w:pPr>
+        <w:rPr>
+          <w:rFonts w:ascii="Times New Roman" w:hAnsi="Times New Roman" w:cs="Times New Roman"/>
+        </w:rPr>
+      </w:pPr>
+      <w:r>
+        <w:rPr>
+          <w:rFonts w:ascii="Times New Roman" w:hAnsi="Times New Roman" w:cs="Times New Roman"/>
+        </w:rPr>
+        <w:t>Student Name:</w:t>
+      </w:r>
+      <w:r>
+        <w:rPr>
+          <w:rFonts w:ascii="Times New Roman" w:hAnsi="Times New Roman" w:cs="Times New Roman"/>
+        </w:rPr>
+        <w:t xml:space="preserve"> Lam Wai </w:t>
+      </w:r>
+      <w:proofErr w:type="gramStart"/>
+      <w:r>
+        <w:rPr>
+          <w:rFonts w:ascii="Times New Roman" w:hAnsi="Times New Roman" w:cs="Times New Roman"/>
+        </w:rPr>
+        <w:t>To</w:t>
+      </w:r>
+      <w:proofErr w:type="gramEnd"/>
+      <w:r>
+        <w:rPr>
+          <w:rFonts w:ascii="Times New Roman" w:hAnsi="Times New Roman" w:cs="Times New Roman"/>
+        </w:rPr>
+        <w:t xml:space="preserve"> Keith</w:t>
+      </w:r>
+    </w:p>
+    <w:p>
+      <w:pPr>
         <w:rPr>
           <w:rFonts w:ascii="Times New Roman" w:hAnsi="Times New Roman" w:cs="Times New Roman"/>
           <w:b/>
@@ -14,9 +143,54 @@
       <w:r>
         <w:rPr>
           <w:rFonts w:ascii="Times New Roman" w:hAnsi="Times New Roman" w:cs="Times New Roman"/>
+        </w:rPr>
+        <w:t xml:space="preserve">Student </w:t>
+      </w:r>
+      <w:proofErr w:type="gramStart"/>
+      <w:r>
+        <w:rPr>
+          <w:rFonts w:ascii="Times New Roman" w:hAnsi="Times New Roman" w:cs="Times New Roman"/>
+        </w:rPr>
+        <w:t>ID :</w:t>
+      </w:r>
+      <w:proofErr w:type="gramEnd"/>
+      <w:r>
+        <w:rPr>
+          <w:rFonts w:ascii="Times New Roman" w:hAnsi="Times New Roman" w:cs="Times New Roman"/>
+        </w:rPr>
+        <w:t xml:space="preserve"> </w:t>
+      </w:r>
+      <w:r>
+        <w:rPr>
+          <w:rFonts w:ascii="Times New Roman" w:hAnsi="Times New Roman" w:cs="Times New Roman"/>
+        </w:rPr>
+        <w:t>1155133260</w:t>
+      </w:r>
+      <w:r>
+        <w:rPr>
+          <w:rFonts w:ascii="Times New Roman" w:hAnsi="Times New Roman" w:cs="Times New Roman"/>
           <w:b/>
           <w:bCs/>
         </w:rPr>
+        <w:br w:type="page"/>
+      </w:r>
+    </w:p>
+    <w:p>
+      <w:pPr>
+        <w:jc w:val="center"/>
+        <w:rPr>
+          <w:rFonts w:ascii="Times New Roman" w:hAnsi="Times New Roman" w:cs="Times New Roman"/>
+          <w:b/>
+          <w:bCs/>
+        </w:rPr>
+      </w:pPr>
+      <w:r>
+        <w:rPr>
+          <w:rFonts w:ascii="Times New Roman" w:hAnsi="Times New Roman" w:cs="Times New Roman"/>
+          <w:b/>
+          <w:bCs/>
+        </w:rPr>
+        <w:lastRenderedPageBreak/>
         <w:t>CSCI4190 Project Report</w:t>
       </w:r>
     </w:p>
@@ -50,7 +224,7 @@
       <w:pPr>
         <w:jc w:val="both"/>
         <w:rPr>
-          <w:rFonts w:ascii="Times New Roman" w:hAnsi="Times New Roman" w:cs="Times New Roman" w:hint="eastAsia"/>
+          <w:rFonts w:ascii="Times New Roman" w:hAnsi="Times New Roman" w:cs="Times New Roman"/>
           <w:b/>
           <w:bCs/>
         </w:rPr>
@@ -131,6 +305,7 @@
       <w:r>
         <w:rPr>
           <w:rFonts w:ascii="Times New Roman" w:hAnsi="Times New Roman" w:cs="Times New Roman"/>
+          <w:noProof/>
         </w:rPr>
         <w:drawing>
           <wp:inline distT="0" distB="0" distL="0" distR="0" wp14:anchorId="248EA38F" wp14:editId="06BC0A83">
@@ -148,7 +323,7 @@
                     <pic:cNvPicPr/>
                   </pic:nvPicPr>
                   <pic:blipFill>
-                    <a:blip r:embed="rId5"/>
+                    <a:blip r:embed="rId9"/>
                     <a:stretch>
                       <a:fillRect/>
                     </a:stretch>
@@ -381,7 +556,7 @@
         <w:ind w:left="360"/>
         <w:jc w:val="both"/>
         <w:rPr>
-          <w:rFonts w:ascii="Times New Roman" w:hAnsi="Times New Roman" w:cs="Times New Roman" w:hint="eastAsia"/>
+          <w:rFonts w:ascii="Times New Roman" w:hAnsi="Times New Roman" w:cs="Times New Roman"/>
         </w:rPr>
       </w:pPr>
     </w:p>
@@ -469,6 +644,7 @@
       <w:r>
         <w:rPr>
           <w:rFonts w:ascii="Times New Roman" w:hAnsi="Times New Roman" w:cs="Times New Roman"/>
+          <w:noProof/>
         </w:rPr>
         <w:drawing>
           <wp:inline distT="0" distB="0" distL="0" distR="0" wp14:anchorId="4863F3F6" wp14:editId="3D930879">
@@ -486,7 +662,7 @@
                     <pic:cNvPicPr/>
                   </pic:nvPicPr>
                   <pic:blipFill>
-                    <a:blip r:embed="rId6"/>
+                    <a:blip r:embed="rId10"/>
                     <a:stretch>
                       <a:fillRect/>
                     </a:stretch>
@@ -564,7 +740,7 @@
             <wp:cNvGraphicFramePr/>
             <a:graphic xmlns:a="http://schemas.openxmlformats.org/drawingml/2006/main">
               <a:graphicData uri="http://schemas.openxmlformats.org/drawingml/2006/chart">
-                <c:chart xmlns:c="http://schemas.openxmlformats.org/drawingml/2006/chart" xmlns:r="http://schemas.openxmlformats.org/officeDocument/2006/relationships" r:id="rId7"/>
+                <c:chart xmlns:c="http://schemas.openxmlformats.org/drawingml/2006/chart" xmlns:r="http://schemas.openxmlformats.org/officeDocument/2006/relationships" r:id="rId11"/>
               </a:graphicData>
             </a:graphic>
           </wp:inline>
@@ -596,7 +772,7 @@
       <w:pPr>
         <w:jc w:val="both"/>
         <w:rPr>
-          <w:rFonts w:ascii="Times New Roman" w:hAnsi="Times New Roman" w:cs="Times New Roman" w:hint="eastAsia"/>
+          <w:rFonts w:ascii="Times New Roman" w:hAnsi="Times New Roman" w:cs="Times New Roman"/>
         </w:rPr>
       </w:pPr>
       <w:r>
@@ -610,7 +786,7 @@
       <w:pPr>
         <w:jc w:val="both"/>
         <w:rPr>
-          <w:rFonts w:ascii="Times New Roman" w:hAnsi="Times New Roman" w:cs="Times New Roman" w:hint="eastAsia"/>
+          <w:rFonts w:ascii="Times New Roman" w:hAnsi="Times New Roman" w:cs="Times New Roman"/>
         </w:rPr>
       </w:pPr>
     </w:p>
@@ -644,7 +820,7 @@
       <w:pPr>
         <w:jc w:val="both"/>
         <w:rPr>
-          <w:rFonts w:ascii="Times New Roman" w:hAnsi="Times New Roman" w:cs="Times New Roman" w:hint="eastAsia"/>
+          <w:rFonts w:ascii="Times New Roman" w:hAnsi="Times New Roman" w:cs="Times New Roman"/>
         </w:rPr>
       </w:pPr>
       <w:r>
@@ -708,7 +884,7 @@
       <w:pPr>
         <w:jc w:val="both"/>
         <w:rPr>
-          <w:rFonts w:ascii="Times New Roman" w:hAnsi="Times New Roman" w:cs="Times New Roman" w:hint="eastAsia"/>
+          <w:rFonts w:ascii="Times New Roman" w:hAnsi="Times New Roman" w:cs="Times New Roman"/>
         </w:rPr>
       </w:pPr>
     </w:p>
@@ -741,7 +917,7 @@
                     </pic:cNvPicPr>
                   </pic:nvPicPr>
                   <pic:blipFill>
-                    <a:blip r:embed="rId8" cstate="print">
+                    <a:blip r:embed="rId12" cstate="print">
                       <a:extLst>
                         <a:ext uri="{28A0092B-C50C-407E-A947-70E740481C1C}">
                           <a14:useLocalDpi xmlns:a14="http://schemas.microsoft.com/office/drawing/2010/main" val="0"/>
@@ -792,7 +968,7 @@
                     </pic:cNvPicPr>
                   </pic:nvPicPr>
                   <pic:blipFill>
-                    <a:blip r:embed="rId9" cstate="print">
+                    <a:blip r:embed="rId13" cstate="print">
                       <a:extLst>
                         <a:ext uri="{28A0092B-C50C-407E-A947-70E740481C1C}">
                           <a14:useLocalDpi xmlns:a14="http://schemas.microsoft.com/office/drawing/2010/main" val="0"/>
@@ -843,7 +1019,7 @@
                     </pic:cNvPicPr>
                   </pic:nvPicPr>
                   <pic:blipFill>
-                    <a:blip r:embed="rId10" cstate="print">
+                    <a:blip r:embed="rId14" cstate="print">
                       <a:extLst>
                         <a:ext uri="{28A0092B-C50C-407E-A947-70E740481C1C}">
                           <a14:useLocalDpi xmlns:a14="http://schemas.microsoft.com/office/drawing/2010/main" val="0"/>
@@ -894,7 +1070,7 @@
                     </pic:cNvPicPr>
                   </pic:nvPicPr>
                   <pic:blipFill>
-                    <a:blip r:embed="rId11" cstate="print">
+                    <a:blip r:embed="rId15" cstate="print">
                       <a:extLst>
                         <a:ext uri="{28A0092B-C50C-407E-A947-70E740481C1C}">
                           <a14:useLocalDpi xmlns:a14="http://schemas.microsoft.com/office/drawing/2010/main" val="0"/>
@@ -928,14 +1104,28 @@
         <w:pStyle w:val="a4"/>
         <w:jc w:val="center"/>
         <w:rPr>
-          <w:rFonts w:ascii="Times New Roman" w:hAnsi="Times New Roman" w:cs="Times New Roman" w:hint="eastAsia"/>
-        </w:rPr>
-      </w:pPr>
-      <w:r>
-        <w:rPr>
-          <w:rFonts w:ascii="Times New Roman" w:hAnsi="Times New Roman" w:cs="Times New Roman"/>
-        </w:rPr>
-        <w:t>Fig. 2 graph of nodes in each states with various contagion probability</w:t>
+          <w:rFonts w:ascii="Times New Roman" w:hAnsi="Times New Roman" w:cs="Times New Roman"/>
+        </w:rPr>
+      </w:pPr>
+      <w:r>
+        <w:rPr>
+          <w:rFonts w:ascii="Times New Roman" w:hAnsi="Times New Roman" w:cs="Times New Roman"/>
+        </w:rPr>
+        <w:t xml:space="preserve">Fig. 2 graph of nodes in each </w:t>
+      </w:r>
+      <w:proofErr w:type="gramStart"/>
+      <w:r>
+        <w:rPr>
+          <w:rFonts w:ascii="Times New Roman" w:hAnsi="Times New Roman" w:cs="Times New Roman"/>
+        </w:rPr>
+        <w:t>states</w:t>
+      </w:r>
+      <w:proofErr w:type="gramEnd"/>
+      <w:r>
+        <w:rPr>
+          <w:rFonts w:ascii="Times New Roman" w:hAnsi="Times New Roman" w:cs="Times New Roman"/>
+        </w:rPr>
+        <w:t xml:space="preserve"> with various contagion probability</w:t>
       </w:r>
     </w:p>
     <w:p>
@@ -1001,7 +1191,7 @@
                     </pic:cNvPicPr>
                   </pic:nvPicPr>
                   <pic:blipFill>
-                    <a:blip r:embed="rId12" cstate="print">
+                    <a:blip r:embed="rId16" cstate="print">
                       <a:extLst>
                         <a:ext uri="{28A0092B-C50C-407E-A947-70E740481C1C}">
                           <a14:useLocalDpi xmlns:a14="http://schemas.microsoft.com/office/drawing/2010/main" val="0"/>
@@ -1052,7 +1242,7 @@
                     </pic:cNvPicPr>
                   </pic:nvPicPr>
                   <pic:blipFill>
-                    <a:blip r:embed="rId13" cstate="print">
+                    <a:blip r:embed="rId17" cstate="print">
                       <a:extLst>
                         <a:ext uri="{28A0092B-C50C-407E-A947-70E740481C1C}">
                           <a14:useLocalDpi xmlns:a14="http://schemas.microsoft.com/office/drawing/2010/main" val="0"/>
@@ -1213,7 +1403,7 @@
                     </pic:cNvPicPr>
                   </pic:nvPicPr>
                   <pic:blipFill>
-                    <a:blip r:embed="rId14" cstate="print">
+                    <a:blip r:embed="rId18" cstate="print">
                       <a:extLst>
                         <a:ext uri="{28A0092B-C50C-407E-A947-70E740481C1C}">
                           <a14:useLocalDpi xmlns:a14="http://schemas.microsoft.com/office/drawing/2010/main" val="0"/>
@@ -1264,7 +1454,7 @@
                     </pic:cNvPicPr>
                   </pic:nvPicPr>
                   <pic:blipFill>
-                    <a:blip r:embed="rId15" cstate="print">
+                    <a:blip r:embed="rId19" cstate="print">
                       <a:extLst>
                         <a:ext uri="{28A0092B-C50C-407E-A947-70E740481C1C}">
                           <a14:useLocalDpi xmlns:a14="http://schemas.microsoft.com/office/drawing/2010/main" val="0"/>
@@ -1315,7 +1505,7 @@
                     </pic:cNvPicPr>
                   </pic:nvPicPr>
                   <pic:blipFill>
-                    <a:blip r:embed="rId16" cstate="print">
+                    <a:blip r:embed="rId20" cstate="print">
                       <a:extLst>
                         <a:ext uri="{28A0092B-C50C-407E-A947-70E740481C1C}">
                           <a14:useLocalDpi xmlns:a14="http://schemas.microsoft.com/office/drawing/2010/main" val="0"/>
@@ -1366,7 +1556,7 @@
                     </pic:cNvPicPr>
                   </pic:nvPicPr>
                   <pic:blipFill>
-                    <a:blip r:embed="rId17" cstate="print">
+                    <a:blip r:embed="rId21" cstate="print">
                       <a:extLst>
                         <a:ext uri="{28A0092B-C50C-407E-A947-70E740481C1C}">
                           <a14:useLocalDpi xmlns:a14="http://schemas.microsoft.com/office/drawing/2010/main" val="0"/>
@@ -1509,7 +1699,21 @@
         <w:rPr>
           <w:rFonts w:ascii="Times New Roman" w:hAnsi="Times New Roman" w:cs="Times New Roman"/>
         </w:rPr>
-        <w:t xml:space="preserve">4), and setting the default infectious time period to be 5 ensures the disease would not die out easily </w:t>
+        <w:t xml:space="preserve">4), and setting the default infectious </w:t>
+      </w:r>
+      <w:proofErr w:type="gramStart"/>
+      <w:r>
+        <w:rPr>
+          <w:rFonts w:ascii="Times New Roman" w:hAnsi="Times New Roman" w:cs="Times New Roman"/>
+        </w:rPr>
+        <w:t>time period</w:t>
+      </w:r>
+      <w:proofErr w:type="gramEnd"/>
+      <w:r>
+        <w:rPr>
+          <w:rFonts w:ascii="Times New Roman" w:hAnsi="Times New Roman" w:cs="Times New Roman"/>
+        </w:rPr>
+        <w:t xml:space="preserve"> to be 5 ensures the disease would not die out easily </w:t>
       </w:r>
       <w:r>
         <w:rPr>
@@ -1529,7 +1733,21 @@
         <w:rPr>
           <w:rFonts w:ascii="Times New Roman" w:hAnsi="Times New Roman" w:cs="Times New Roman"/>
         </w:rPr>
-        <w:t xml:space="preserve">  In general the SIR model has shown us that higher contagion probability with longer infectious period, yields a more dangerous and fast-spreading epidemic. This is as expected because every infectious node is more likely to infect others in a longer period of infection. This could be helpful in epidemic control, as if we can lower the contagion probability to a very low value, and shorten the infectious period by medical controls, we would expect to see less nodes being affected, and that the epidemic would stop earlier.</w:t>
+        <w:t xml:space="preserve">  In </w:t>
+      </w:r>
+      <w:proofErr w:type="gramStart"/>
+      <w:r>
+        <w:rPr>
+          <w:rFonts w:ascii="Times New Roman" w:hAnsi="Times New Roman" w:cs="Times New Roman"/>
+        </w:rPr>
+        <w:t>general</w:t>
+      </w:r>
+      <w:proofErr w:type="gramEnd"/>
+      <w:r>
+        <w:rPr>
+          <w:rFonts w:ascii="Times New Roman" w:hAnsi="Times New Roman" w:cs="Times New Roman"/>
+        </w:rPr>
+        <w:t xml:space="preserve"> the SIR model has shown us that higher contagion probability with longer infectious period, yields a more dangerous and fast-spreading epidemic. This is as expected because every infectious node is more likely to infect others in a longer period of infection. This could be helpful in epidemic control, as if we can lower the contagion probability to a very low value, and shorten the infectious period by medical controls, we would expect to see less nodes being affected, and that the epidemic would stop earlier.</w:t>
       </w:r>
     </w:p>
     <w:p>
@@ -1562,7 +1780,7 @@
       <w:pPr>
         <w:jc w:val="both"/>
         <w:rPr>
-          <w:rFonts w:ascii="Times New Roman" w:hAnsi="Times New Roman" w:cs="Times New Roman" w:hint="eastAsia"/>
+          <w:rFonts w:ascii="Times New Roman" w:hAnsi="Times New Roman" w:cs="Times New Roman"/>
         </w:rPr>
       </w:pPr>
     </w:p>
@@ -1642,7 +1860,7 @@
       <w:pPr>
         <w:jc w:val="both"/>
         <w:rPr>
-          <w:rFonts w:ascii="Times New Roman" w:hAnsi="Times New Roman" w:cs="Times New Roman" w:hint="eastAsia"/>
+          <w:rFonts w:ascii="Times New Roman" w:hAnsi="Times New Roman" w:cs="Times New Roman"/>
         </w:rPr>
       </w:pPr>
       <w:r>
@@ -1694,7 +1912,7 @@
                     </pic:cNvPicPr>
                   </pic:nvPicPr>
                   <pic:blipFill>
-                    <a:blip r:embed="rId18" cstate="print">
+                    <a:blip r:embed="rId22" cstate="print">
                       <a:extLst>
                         <a:ext uri="{28A0092B-C50C-407E-A947-70E740481C1C}">
                           <a14:useLocalDpi xmlns:a14="http://schemas.microsoft.com/office/drawing/2010/main" val="0"/>
@@ -1745,7 +1963,7 @@
                     </pic:cNvPicPr>
                   </pic:nvPicPr>
                   <pic:blipFill>
-                    <a:blip r:embed="rId19" cstate="print">
+                    <a:blip r:embed="rId23" cstate="print">
                       <a:extLst>
                         <a:ext uri="{28A0092B-C50C-407E-A947-70E740481C1C}">
                           <a14:useLocalDpi xmlns:a14="http://schemas.microsoft.com/office/drawing/2010/main" val="0"/>
@@ -1796,7 +2014,7 @@
                     </pic:cNvPicPr>
                   </pic:nvPicPr>
                   <pic:blipFill>
-                    <a:blip r:embed="rId20" cstate="print">
+                    <a:blip r:embed="rId24" cstate="print">
                       <a:extLst>
                         <a:ext uri="{28A0092B-C50C-407E-A947-70E740481C1C}">
                           <a14:useLocalDpi xmlns:a14="http://schemas.microsoft.com/office/drawing/2010/main" val="0"/>
@@ -1847,7 +2065,7 @@
                     </pic:cNvPicPr>
                   </pic:nvPicPr>
                   <pic:blipFill>
-                    <a:blip r:embed="rId21" cstate="print">
+                    <a:blip r:embed="rId25" cstate="print">
                       <a:extLst>
                         <a:ext uri="{28A0092B-C50C-407E-A947-70E740481C1C}">
                           <a14:useLocalDpi xmlns:a14="http://schemas.microsoft.com/office/drawing/2010/main" val="0"/>
@@ -1894,7 +2112,7 @@
             <wp:cNvGraphicFramePr/>
             <a:graphic xmlns:a="http://schemas.openxmlformats.org/drawingml/2006/main">
               <a:graphicData uri="http://schemas.openxmlformats.org/drawingml/2006/chart">
-                <c:chart xmlns:c="http://schemas.openxmlformats.org/drawingml/2006/chart" xmlns:r="http://schemas.openxmlformats.org/officeDocument/2006/relationships" r:id="rId22"/>
+                <c:chart xmlns:c="http://schemas.openxmlformats.org/drawingml/2006/chart" xmlns:r="http://schemas.openxmlformats.org/officeDocument/2006/relationships" r:id="rId26"/>
               </a:graphicData>
             </a:graphic>
           </wp:inline>
@@ -2136,7 +2354,7 @@
                     </pic:cNvPicPr>
                   </pic:nvPicPr>
                   <pic:blipFill>
-                    <a:blip r:embed="rId23" cstate="print">
+                    <a:blip r:embed="rId27" cstate="print">
                       <a:extLst>
                         <a:ext uri="{28A0092B-C50C-407E-A947-70E740481C1C}">
                           <a14:useLocalDpi xmlns:a14="http://schemas.microsoft.com/office/drawing/2010/main" val="0"/>
@@ -2187,7 +2405,7 @@
                     </pic:cNvPicPr>
                   </pic:nvPicPr>
                   <pic:blipFill>
-                    <a:blip r:embed="rId24" cstate="print">
+                    <a:blip r:embed="rId28" cstate="print">
                       <a:extLst>
                         <a:ext uri="{28A0092B-C50C-407E-A947-70E740481C1C}">
                           <a14:useLocalDpi xmlns:a14="http://schemas.microsoft.com/office/drawing/2010/main" val="0"/>
@@ -2239,7 +2457,7 @@
                     </pic:cNvPicPr>
                   </pic:nvPicPr>
                   <pic:blipFill>
-                    <a:blip r:embed="rId25" cstate="print">
+                    <a:blip r:embed="rId29" cstate="print">
                       <a:extLst>
                         <a:ext uri="{28A0092B-C50C-407E-A947-70E740481C1C}">
                           <a14:useLocalDpi xmlns:a14="http://schemas.microsoft.com/office/drawing/2010/main" val="0"/>
@@ -2290,7 +2508,7 @@
                     </pic:cNvPicPr>
                   </pic:nvPicPr>
                   <pic:blipFill>
-                    <a:blip r:embed="rId26" cstate="print">
+                    <a:blip r:embed="rId30" cstate="print">
                       <a:extLst>
                         <a:ext uri="{28A0092B-C50C-407E-A947-70E740481C1C}">
                           <a14:useLocalDpi xmlns:a14="http://schemas.microsoft.com/office/drawing/2010/main" val="0"/>
@@ -2341,7 +2559,7 @@
                     </pic:cNvPicPr>
                   </pic:nvPicPr>
                   <pic:blipFill>
-                    <a:blip r:embed="rId27" cstate="print">
+                    <a:blip r:embed="rId31" cstate="print">
                       <a:extLst>
                         <a:ext uri="{28A0092B-C50C-407E-A947-70E740481C1C}">
                           <a14:useLocalDpi xmlns:a14="http://schemas.microsoft.com/office/drawing/2010/main" val="0"/>
@@ -2392,7 +2610,7 @@
                     </pic:cNvPicPr>
                   </pic:nvPicPr>
                   <pic:blipFill>
-                    <a:blip r:embed="rId28" cstate="print">
+                    <a:blip r:embed="rId32" cstate="print">
                       <a:extLst>
                         <a:ext uri="{28A0092B-C50C-407E-A947-70E740481C1C}">
                           <a14:useLocalDpi xmlns:a14="http://schemas.microsoft.com/office/drawing/2010/main" val="0"/>
@@ -2468,7 +2686,21 @@
         <w:rPr>
           <w:rFonts w:ascii="Times New Roman" w:hAnsi="Times New Roman" w:cs="Times New Roman"/>
         </w:rPr>
-        <w:t>up after 20 time steps has passed where some nodes start to return to susceptible state.</w:t>
+        <w:t xml:space="preserve">up after </w:t>
+      </w:r>
+      <w:proofErr w:type="gramStart"/>
+      <w:r>
+        <w:rPr>
+          <w:rFonts w:ascii="Times New Roman" w:hAnsi="Times New Roman" w:cs="Times New Roman"/>
+        </w:rPr>
+        <w:t>20 time</w:t>
+      </w:r>
+      <w:proofErr w:type="gramEnd"/>
+      <w:r>
+        <w:rPr>
+          <w:rFonts w:ascii="Times New Roman" w:hAnsi="Times New Roman" w:cs="Times New Roman"/>
+        </w:rPr>
+        <w:t xml:space="preserve"> steps has passed where some nodes start to return to susceptible state.</w:t>
       </w:r>
     </w:p>
     <w:p>
@@ -2482,64 +2714,76 @@
     <w:p>
       <w:pPr>
         <w:jc w:val="both"/>
+        <w:rPr>
+          <w:rFonts w:ascii="Times New Roman" w:hAnsi="Times New Roman" w:cs="Times New Roman"/>
+          <w:i/>
+          <w:iCs/>
+        </w:rPr>
+      </w:pPr>
+      <w:r>
         <w:rPr>
           <w:rFonts w:ascii="Times New Roman" w:hAnsi="Times New Roman" w:cs="Times New Roman" w:hint="eastAsia"/>
           <w:i/>
           <w:iCs/>
         </w:rPr>
-      </w:pPr>
-      <w:r>
-        <w:rPr>
-          <w:rFonts w:ascii="Times New Roman" w:hAnsi="Times New Roman" w:cs="Times New Roman" w:hint="eastAsia"/>
+        <w:t>2</w:t>
+      </w:r>
+      <w:r>
+        <w:rPr>
+          <w:rFonts w:ascii="Times New Roman" w:hAnsi="Times New Roman" w:cs="Times New Roman"/>
           <w:i/>
           <w:iCs/>
         </w:rPr>
-        <w:t>2</w:t>
-      </w:r>
-      <w:r>
+        <w:t>.2.3 Summary</w:t>
+      </w:r>
+    </w:p>
+    <w:p>
+      <w:pPr>
+        <w:jc w:val="both"/>
+        <w:rPr>
+          <w:rFonts w:ascii="Times New Roman" w:hAnsi="Times New Roman" w:cs="Times New Roman"/>
+        </w:rPr>
+      </w:pPr>
+      <w:r>
+        <w:rPr>
+          <w:rFonts w:ascii="Times New Roman" w:hAnsi="Times New Roman" w:cs="Times New Roman" w:hint="eastAsia"/>
+        </w:rPr>
+        <w:t xml:space="preserve"> </w:t>
+      </w:r>
+      <w:r>
+        <w:rPr>
+          <w:rFonts w:ascii="Times New Roman" w:hAnsi="Times New Roman" w:cs="Times New Roman"/>
+        </w:rPr>
+        <w:t xml:space="preserve"> The findings here are quite significant. We see that the contagion probability does not really hold back the epidemic once it started (obviously if the epidemic ends at the first few time steps, then it would be meaningless to discuss). We see that under the SIS model, an epidemic hardly goes to an end, but rather they reach a plateau where the number of susceptible and infectious nodes remains steady over time. However, if we change the infectious period, we can see that a wave-like pattern in the graph that is decreasing in amplitude. This is probably because when most neighbors are infected, the node </w:t>
+      </w:r>
+      <w:r>
+        <w:rPr>
+          <w:rFonts w:ascii="Times New Roman" w:hAnsi="Times New Roman" w:cs="Times New Roman"/>
+        </w:rPr>
+        <w:t>must</w:t>
+      </w:r>
+      <w:r>
+        <w:rPr>
+          <w:rFonts w:ascii="Times New Roman" w:hAnsi="Times New Roman" w:cs="Times New Roman"/>
+        </w:rPr>
+        <w:t xml:space="preserve"> either wait until its neighbors to return susceptible, or the node returns susceptible by itself, hence creating such a pattern.</w:t>
+      </w:r>
+    </w:p>
+    <w:p>
+      <w:pPr>
+        <w:jc w:val="both"/>
         <w:rPr>
           <w:rFonts w:ascii="Times New Roman" w:hAnsi="Times New Roman" w:cs="Times New Roman"/>
           <w:i/>
           <w:iCs/>
         </w:rPr>
-        <w:t>.2.3 Summary</w:t>
-      </w:r>
-    </w:p>
-    <w:p>
-      <w:pPr>
-        <w:jc w:val="both"/>
-        <w:rPr>
-          <w:rFonts w:ascii="Times New Roman" w:hAnsi="Times New Roman" w:cs="Times New Roman"/>
-        </w:rPr>
-      </w:pPr>
-      <w:r>
-        <w:rPr>
-          <w:rFonts w:ascii="Times New Roman" w:hAnsi="Times New Roman" w:cs="Times New Roman" w:hint="eastAsia"/>
-        </w:rPr>
-        <w:t xml:space="preserve"> </w:t>
-      </w:r>
-      <w:r>
-        <w:rPr>
-          <w:rFonts w:ascii="Times New Roman" w:hAnsi="Times New Roman" w:cs="Times New Roman"/>
-        </w:rPr>
-        <w:t xml:space="preserve"> The findings here are quite significant. We see that the contagion probability does not really hold back the epidemic once it started (obviously if the epidemic ends at the first few time steps, then it would be meaningless to discuss). We see that under the SIS model, an epidemic hardly goes to an end, but rather they reach a plateau where the number of susceptible and infectious nodes remains steady over time. However, if we change the infectious period, we can see that a wave-like pattern in the graph that is decreasing in amplitude. This is probably because when most neighbors are infected, the node has to either wait until its neighbors to return susceptible, or the node returns susceptible by itself, hence creating such a pattern.</w:t>
-      </w:r>
-    </w:p>
-    <w:p>
-      <w:pPr>
-        <w:jc w:val="both"/>
+      </w:pPr>
+      <w:r>
         <w:rPr>
           <w:rFonts w:ascii="Times New Roman" w:hAnsi="Times New Roman" w:cs="Times New Roman"/>
           <w:i/>
           <w:iCs/>
         </w:rPr>
-      </w:pPr>
-      <w:r>
-        <w:rPr>
-          <w:rFonts w:ascii="Times New Roman" w:hAnsi="Times New Roman" w:cs="Times New Roman"/>
-          <w:i/>
-          <w:iCs/>
-        </w:rPr>
         <w:lastRenderedPageBreak/>
         <w:t>2.3 SIRS Model</w:t>
       </w:r>
@@ -2579,7 +2823,21 @@
         <w:rPr>
           <w:rFonts w:ascii="Times New Roman" w:hAnsi="Times New Roman" w:cs="Times New Roman"/>
         </w:rPr>
-        <w:t xml:space="preserve">Moreover, to present the data better, I set the total time step to 100 in order to see the effects of the parameters. </w:t>
+        <w:t xml:space="preserve">Moreover, to present the data better, I set the total time step to 100 </w:t>
+      </w:r>
+      <w:proofErr w:type="gramStart"/>
+      <w:r>
+        <w:rPr>
+          <w:rFonts w:ascii="Times New Roman" w:hAnsi="Times New Roman" w:cs="Times New Roman"/>
+        </w:rPr>
+        <w:t>in order to</w:t>
+      </w:r>
+      <w:proofErr w:type="gramEnd"/>
+      <w:r>
+        <w:rPr>
+          <w:rFonts w:ascii="Times New Roman" w:hAnsi="Times New Roman" w:cs="Times New Roman"/>
+        </w:rPr>
+        <w:t xml:space="preserve"> see the effects of the parameters. </w:t>
       </w:r>
       <w:r>
         <w:rPr>
@@ -2616,6 +2874,7 @@
       <w:r>
         <w:rPr>
           <w:rFonts w:ascii="Times New Roman" w:hAnsi="Times New Roman" w:cs="Times New Roman"/>
+          <w:noProof/>
         </w:rPr>
         <w:drawing>
           <wp:inline distT="0" distB="0" distL="0" distR="0" wp14:anchorId="745E3FD1" wp14:editId="7E9BB6E3">
@@ -2633,7 +2892,7 @@
                     <pic:cNvPicPr/>
                   </pic:nvPicPr>
                   <pic:blipFill>
-                    <a:blip r:embed="rId29"/>
+                    <a:blip r:embed="rId33"/>
                     <a:stretch>
                       <a:fillRect/>
                     </a:stretch>
@@ -2728,7 +2987,7 @@
                     </pic:cNvPicPr>
                   </pic:nvPicPr>
                   <pic:blipFill>
-                    <a:blip r:embed="rId30" cstate="print">
+                    <a:blip r:embed="rId34" cstate="print">
                       <a:extLst>
                         <a:ext uri="{28A0092B-C50C-407E-A947-70E740481C1C}">
                           <a14:useLocalDpi xmlns:a14="http://schemas.microsoft.com/office/drawing/2010/main" val="0"/>
@@ -2779,7 +3038,7 @@
                     </pic:cNvPicPr>
                   </pic:nvPicPr>
                   <pic:blipFill>
-                    <a:blip r:embed="rId31" cstate="print">
+                    <a:blip r:embed="rId35" cstate="print">
                       <a:extLst>
                         <a:ext uri="{28A0092B-C50C-407E-A947-70E740481C1C}">
                           <a14:useLocalDpi xmlns:a14="http://schemas.microsoft.com/office/drawing/2010/main" val="0"/>
@@ -2838,7 +3097,7 @@
                     </pic:cNvPicPr>
                   </pic:nvPicPr>
                   <pic:blipFill>
-                    <a:blip r:embed="rId32" cstate="print">
+                    <a:blip r:embed="rId36" cstate="print">
                       <a:extLst>
                         <a:ext uri="{28A0092B-C50C-407E-A947-70E740481C1C}">
                           <a14:useLocalDpi xmlns:a14="http://schemas.microsoft.com/office/drawing/2010/main" val="0"/>
@@ -2889,7 +3148,7 @@
                     </pic:cNvPicPr>
                   </pic:nvPicPr>
                   <pic:blipFill>
-                    <a:blip r:embed="rId33" cstate="print">
+                    <a:blip r:embed="rId37" cstate="print">
                       <a:extLst>
                         <a:ext uri="{28A0092B-C50C-407E-A947-70E740481C1C}">
                           <a14:useLocalDpi xmlns:a14="http://schemas.microsoft.com/office/drawing/2010/main" val="0"/>
@@ -2940,7 +3199,7 @@
                     </pic:cNvPicPr>
                   </pic:nvPicPr>
                   <pic:blipFill>
-                    <a:blip r:embed="rId34" cstate="print">
+                    <a:blip r:embed="rId38" cstate="print">
                       <a:extLst>
                         <a:ext uri="{28A0092B-C50C-407E-A947-70E740481C1C}">
                           <a14:useLocalDpi xmlns:a14="http://schemas.microsoft.com/office/drawing/2010/main" val="0"/>
@@ -2973,25 +3232,25 @@
       <w:pPr>
         <w:jc w:val="center"/>
         <w:rPr>
+          <w:rFonts w:ascii="Times New Roman" w:hAnsi="Times New Roman" w:cs="Times New Roman"/>
+          <w:sz w:val="20"/>
+          <w:szCs w:val="18"/>
+        </w:rPr>
+      </w:pPr>
+      <w:r>
+        <w:rPr>
           <w:rFonts w:ascii="Times New Roman" w:hAnsi="Times New Roman" w:cs="Times New Roman" w:hint="eastAsia"/>
           <w:sz w:val="20"/>
           <w:szCs w:val="18"/>
         </w:rPr>
-      </w:pPr>
-      <w:r>
-        <w:rPr>
-          <w:rFonts w:ascii="Times New Roman" w:hAnsi="Times New Roman" w:cs="Times New Roman" w:hint="eastAsia"/>
+        <w:t>F</w:t>
+      </w:r>
+      <w:r>
+        <w:rPr>
+          <w:rFonts w:ascii="Times New Roman" w:hAnsi="Times New Roman" w:cs="Times New Roman"/>
           <w:sz w:val="20"/>
           <w:szCs w:val="18"/>
         </w:rPr>
-        <w:t>F</w:t>
-      </w:r>
-      <w:r>
-        <w:rPr>
-          <w:rFonts w:ascii="Times New Roman" w:hAnsi="Times New Roman" w:cs="Times New Roman"/>
-          <w:sz w:val="20"/>
-          <w:szCs w:val="18"/>
-        </w:rPr>
         <w:t>ig. 7 Graphs of SIRS model with different contagion probability</w:t>
       </w:r>
     </w:p>
@@ -2999,7 +3258,7 @@
       <w:pPr>
         <w:jc w:val="both"/>
         <w:rPr>
-          <w:rFonts w:ascii="Times New Roman" w:hAnsi="Times New Roman" w:cs="Times New Roman" w:hint="eastAsia"/>
+          <w:rFonts w:ascii="Times New Roman" w:hAnsi="Times New Roman" w:cs="Times New Roman"/>
         </w:rPr>
       </w:pPr>
       <w:r>
@@ -3015,6 +3274,60 @@
         </w:rPr>
         <w:t xml:space="preserve"> From the graphs</w:t>
       </w:r>
+      <w:r>
+        <w:rPr>
+          <w:rFonts w:ascii="Times New Roman" w:hAnsi="Times New Roman" w:cs="Times New Roman"/>
+        </w:rPr>
+        <w:t xml:space="preserve"> we can see that the SIRS model produces a more wave-like pattern regardless of the contagion probability. However, the lower the contagion probability, the higher the plateau ends up at.</w:t>
+      </w:r>
+      <w:r>
+        <w:rPr>
+          <w:rFonts w:ascii="Times New Roman" w:hAnsi="Times New Roman" w:cs="Times New Roman"/>
+        </w:rPr>
+        <w:t xml:space="preserve"> We also see that the fluctuation on the number of infectious and removed nodes is stronger when the contagion probability is higher. This is probably because with a higher probability, the more nodes will turn infected, hence more nodes enter the removed and susceptible state afterwards. But in general, for different contagion probability, we do not see an end to the epidemic even with a longer time step.</w:t>
+      </w:r>
+    </w:p>
+    <w:p>
+      <w:pPr>
+        <w:jc w:val="both"/>
+        <w:rPr>
+          <w:rFonts w:ascii="Times New Roman" w:hAnsi="Times New Roman" w:cs="Times New Roman"/>
+        </w:rPr>
+      </w:pPr>
+    </w:p>
+    <w:p>
+      <w:pPr>
+        <w:jc w:val="both"/>
+        <w:rPr>
+          <w:rFonts w:ascii="Times New Roman" w:hAnsi="Times New Roman" w:cs="Times New Roman"/>
+          <w:i/>
+          <w:iCs/>
+        </w:rPr>
+      </w:pPr>
+      <w:r>
+        <w:rPr>
+          <w:rFonts w:ascii="Times New Roman" w:hAnsi="Times New Roman" w:cs="Times New Roman" w:hint="eastAsia"/>
+          <w:i/>
+          <w:iCs/>
+        </w:rPr>
+        <w:t>2</w:t>
+      </w:r>
+      <w:r>
+        <w:rPr>
+          <w:rFonts w:ascii="Times New Roman" w:hAnsi="Times New Roman" w:cs="Times New Roman"/>
+          <w:i/>
+          <w:iCs/>
+        </w:rPr>
+        <w:t>.3.2 Changing Infectious and Removal Period</w:t>
+      </w:r>
+    </w:p>
+    <w:p>
+      <w:pPr>
+        <w:jc w:val="both"/>
+        <w:rPr>
+          <w:rFonts w:ascii="Times New Roman" w:hAnsi="Times New Roman" w:cs="Times New Roman" w:hint="eastAsia"/>
+        </w:rPr>
+      </w:pPr>
     </w:p>
     <w:sectPr>
       <w:pgSz w:w="12240" w:h="15840"/>
@@ -3024,6 +3337,44 @@
     </w:sectPr>
   </w:body>
 </w:document>
+</file>
+
+<file path=word/endnotes.xml><?xml version="1.0" encoding="utf-8"?>
+<w:endnotes xmlns:wpc="http://schemas.microsoft.com/office/word/2010/wordprocessingCanvas" xmlns:cx="http://schemas.microsoft.com/office/drawing/2014/chartex" xmlns:cx1="http://schemas.microsoft.com/office/drawing/2015/9/8/chartex" xmlns:cx2="http://schemas.microsoft.com/office/drawing/2015/10/21/chartex" xmlns:cx3="http://schemas.microsoft.com/office/drawing/2016/5/9/chartex" xmlns:cx4="http://schemas.microsoft.com/office/drawing/2016/5/10/chartex" xmlns:cx5="http://schemas.microsoft.com/office/drawing/2016/5/11/chartex" xmlns:cx6="http://schemas.microsoft.com/office/drawing/2016/5/12/chartex" xmlns:cx7="http://schemas.microsoft.com/office/drawing/2016/5/13/chartex" xmlns:cx8="http://schemas.microsoft.com/office/drawing/2016/5/14/chartex" xmlns:mc="http://schemas.openxmlformats.org/markup-compatibility/2006" xmlns:aink="http://schemas.microsoft.com/office/drawing/2016/ink" xmlns:am3d="http://schemas.microsoft.com/office/drawing/2017/model3d" xmlns:o="urn:schemas-microsoft-com:office:office" xmlns:r="http://schemas.openxmlformats.org/officeDocument/2006/relationships" xmlns:m="http://schemas.openxmlformats.org/officeDocument/2006/math" xmlns:v="urn:schemas-microsoft-com:vml" xmlns:wp14="http://schemas.microsoft.com/office/word/2010/wordprocessingDrawing" xmlns:wp="http://schemas.openxmlformats.org/drawingml/2006/wordprocessingDrawing" xmlns:w10="urn:schemas-microsoft-com:office:word" xmlns:w="http://schemas.openxmlformats.org/wordprocessingml/2006/main" xmlns:w14="http://schemas.microsoft.com/office/word/2010/wordml" xmlns:w15="http://schemas.microsoft.com/office/word/2012/wordml" xmlns:w16cex="http://schemas.microsoft.com/office/word/2018/wordml/cex" xmlns:w16cid="http://schemas.microsoft.com/office/word/2016/wordml/cid" xmlns:w16="http://schemas.microsoft.com/office/word/2018/wordml" xmlns:w16sdtdh="http://schemas.microsoft.com/office/word/2020/wordml/sdtdatahash" xmlns:w16se="http://schemas.microsoft.com/office/word/2015/wordml/symex" xmlns:wpg="http://schemas.microsoft.com/office/word/2010/wordprocessingGroup" xmlns:wpi="http://schemas.microsoft.com/office/word/2010/wordprocessingInk" xmlns:wne="http://schemas.microsoft.com/office/word/2006/wordml" xmlns:wps="http://schemas.microsoft.com/office/word/2010/wordprocessingShape" mc:Ignorable="w14 w15 w16se w16cid w16 w16cex w16sdtdh wp14">
+  <w:endnote w:type="separator" w:id="-1">
+    <w:p>
+      <w:r>
+        <w:separator/>
+      </w:r>
+    </w:p>
+  </w:endnote>
+  <w:endnote w:type="continuationSeparator" w:id="0">
+    <w:p>
+      <w:r>
+        <w:continuationSeparator/>
+      </w:r>
+    </w:p>
+  </w:endnote>
+</w:endnotes>
+</file>
+
+<file path=word/footnotes.xml><?xml version="1.0" encoding="utf-8"?>
+<w:footnotes xmlns:wpc="http://schemas.microsoft.com/office/word/2010/wordprocessingCanvas" xmlns:cx="http://schemas.microsoft.com/office/drawing/2014/chartex" xmlns:cx1="http://schemas.microsoft.com/office/drawing/2015/9/8/chartex" xmlns:cx2="http://schemas.microsoft.com/office/drawing/2015/10/21/chartex" xmlns:cx3="http://schemas.microsoft.com/office/drawing/2016/5/9/chartex" xmlns:cx4="http://schemas.microsoft.com/office/drawing/2016/5/10/chartex" xmlns:cx5="http://schemas.microsoft.com/office/drawing/2016/5/11/chartex" xmlns:cx6="http://schemas.microsoft.com/office/drawing/2016/5/12/chartex" xmlns:cx7="http://schemas.microsoft.com/office/drawing/2016/5/13/chartex" xmlns:cx8="http://schemas.microsoft.com/office/drawing/2016/5/14/chartex" xmlns:mc="http://schemas.openxmlformats.org/markup-compatibility/2006" xmlns:aink="http://schemas.microsoft.com/office/drawing/2016/ink" xmlns:am3d="http://schemas.microsoft.com/office/drawing/2017/model3d" xmlns:o="urn:schemas-microsoft-com:office:office" xmlns:r="http://schemas.openxmlformats.org/officeDocument/2006/relationships" xmlns:m="http://schemas.openxmlformats.org/officeDocument/2006/math" xmlns:v="urn:schemas-microsoft-com:vml" xmlns:wp14="http://schemas.microsoft.com/office/word/2010/wordprocessingDrawing" xmlns:wp="http://schemas.openxmlformats.org/drawingml/2006/wordprocessingDrawing" xmlns:w10="urn:schemas-microsoft-com:office:word" xmlns:w="http://schemas.openxmlformats.org/wordprocessingml/2006/main" xmlns:w14="http://schemas.microsoft.com/office/word/2010/wordml" xmlns:w15="http://schemas.microsoft.com/office/word/2012/wordml" xmlns:w16cex="http://schemas.microsoft.com/office/word/2018/wordml/cex" xmlns:w16cid="http://schemas.microsoft.com/office/word/2016/wordml/cid" xmlns:w16="http://schemas.microsoft.com/office/word/2018/wordml" xmlns:w16sdtdh="http://schemas.microsoft.com/office/word/2020/wordml/sdtdatahash" xmlns:w16se="http://schemas.microsoft.com/office/word/2015/wordml/symex" xmlns:wpg="http://schemas.microsoft.com/office/word/2010/wordprocessingGroup" xmlns:wpi="http://schemas.microsoft.com/office/word/2010/wordprocessingInk" xmlns:wne="http://schemas.microsoft.com/office/word/2006/wordml" xmlns:wps="http://schemas.microsoft.com/office/word/2010/wordprocessingShape" mc:Ignorable="w14 w15 w16se w16cid w16 w16cex w16sdtdh wp14">
+  <w:footnote w:type="separator" w:id="-1">
+    <w:p>
+      <w:r>
+        <w:separator/>
+      </w:r>
+    </w:p>
+  </w:footnote>
+  <w:footnote w:type="continuationSeparator" w:id="0">
+    <w:p>
+      <w:r>
+        <w:continuationSeparator/>
+      </w:r>
+    </w:p>
+  </w:footnote>
+</w:footnotes>
 </file>
 
 <file path=word/numbering.xml><?xml version="1.0" encoding="utf-8"?>
@@ -3642,6 +3993,7 @@
   <w:style w:type="character" w:default="1" w:styleId="a0">
     <w:name w:val="Default Paragraph Font"/>
     <w:uiPriority w:val="1"/>
+    <w:semiHidden/>
     <w:unhideWhenUsed/>
   </w:style>
   <w:style w:type="table" w:default="1" w:styleId="a1">
@@ -3696,6 +4048,89 @@
     <w:rsid w:val="00AE4CB0"/>
     <w:rPr>
       <w:color w:val="808080"/>
+    </w:rPr>
+  </w:style>
+  <w:style w:type="paragraph" w:styleId="a6">
+    <w:name w:val="header"/>
+    <w:basedOn w:val="a"/>
+    <w:link w:val="a7"/>
+    <w:uiPriority w:val="99"/>
+    <w:unhideWhenUsed/>
+    <w:rsid w:val="007A516F"/>
+    <w:pPr>
+      <w:tabs>
+        <w:tab w:val="center" w:pos="4513"/>
+        <w:tab w:val="right" w:pos="9026"/>
+      </w:tabs>
+      <w:snapToGrid w:val="0"/>
+    </w:pPr>
+    <w:rPr>
+      <w:sz w:val="20"/>
+      <w:szCs w:val="20"/>
+    </w:rPr>
+  </w:style>
+  <w:style w:type="character" w:customStyle="1" w:styleId="a7">
+    <w:name w:val="頁首 字元"/>
+    <w:basedOn w:val="a0"/>
+    <w:link w:val="a6"/>
+    <w:uiPriority w:val="99"/>
+    <w:rsid w:val="007A516F"/>
+    <w:rPr>
+      <w:sz w:val="20"/>
+      <w:szCs w:val="20"/>
+    </w:rPr>
+  </w:style>
+  <w:style w:type="paragraph" w:styleId="a8">
+    <w:name w:val="footer"/>
+    <w:basedOn w:val="a"/>
+    <w:link w:val="a9"/>
+    <w:uiPriority w:val="99"/>
+    <w:unhideWhenUsed/>
+    <w:rsid w:val="007A516F"/>
+    <w:pPr>
+      <w:tabs>
+        <w:tab w:val="center" w:pos="4513"/>
+        <w:tab w:val="right" w:pos="9026"/>
+      </w:tabs>
+      <w:snapToGrid w:val="0"/>
+    </w:pPr>
+    <w:rPr>
+      <w:sz w:val="20"/>
+      <w:szCs w:val="20"/>
+    </w:rPr>
+  </w:style>
+  <w:style w:type="character" w:customStyle="1" w:styleId="a9">
+    <w:name w:val="頁尾 字元"/>
+    <w:basedOn w:val="a0"/>
+    <w:link w:val="a8"/>
+    <w:uiPriority w:val="99"/>
+    <w:rsid w:val="007A516F"/>
+    <w:rPr>
+      <w:sz w:val="20"/>
+      <w:szCs w:val="20"/>
+    </w:rPr>
+  </w:style>
+  <w:style w:type="character" w:styleId="aa">
+    <w:name w:val="Hyperlink"/>
+    <w:basedOn w:val="a0"/>
+    <w:uiPriority w:val="99"/>
+    <w:unhideWhenUsed/>
+    <w:rsid w:val="00F71302"/>
+    <w:rPr>
+      <w:color w:val="0563C1" w:themeColor="hyperlink"/>
+      <w:u w:val="single"/>
+    </w:rPr>
+  </w:style>
+  <w:style w:type="character" w:styleId="ab">
+    <w:name w:val="Unresolved Mention"/>
+    <w:basedOn w:val="a0"/>
+    <w:uiPriority w:val="99"/>
+    <w:semiHidden/>
+    <w:unhideWhenUsed/>
+    <w:rsid w:val="00F71302"/>
+    <w:rPr>
+      <w:color w:val="605E5C"/>
+      <w:shd w:val="clear" w:color="auto" w:fill="E1DFDD"/>
     </w:rPr>
   </w:style>
 </w:styles>

</xml_diff>

<commit_message>
network effect model done
</commit_message>
<xml_diff>
--- a/CSCI4190 Project Report.docx
+++ b/CSCI4190 Project Report.docx
@@ -25,21 +25,7 @@
         <w:rPr>
           <w:rFonts w:ascii="Times New Roman" w:hAnsi="Times New Roman" w:cs="Times New Roman"/>
         </w:rPr>
-        <w:t xml:space="preserve">I declare that the assignment here submitted is original except for source material explicitly acknowledged, and that the same or closely related material has not been previously submitted for another course. I also acknowledge that I am aware of </w:t>
-      </w:r>
-      <w:proofErr w:type="gramStart"/>
-      <w:r>
-        <w:rPr>
-          <w:rFonts w:ascii="Times New Roman" w:hAnsi="Times New Roman" w:cs="Times New Roman"/>
-        </w:rPr>
-        <w:t>University</w:t>
-      </w:r>
-      <w:proofErr w:type="gramEnd"/>
-      <w:r>
-        <w:rPr>
-          <w:rFonts w:ascii="Times New Roman" w:hAnsi="Times New Roman" w:cs="Times New Roman"/>
-        </w:rPr>
-        <w:t xml:space="preserve"> policy and regulations on honesty in academic work, and of the disciplinary guidelines and procedures applicable to breaches of such policy and regulations, as contained in the following websites. </w:t>
+        <w:t xml:space="preserve">I declare that the assignment here submitted is original except for source material explicitly acknowledged, and that the same or closely related material has not been previously submitted for another course. I also acknowledge that I am aware of University policy and regulations on honesty in academic work, and of the disciplinary guidelines and procedures applicable to breaches of such policy and regulations, as contained in the following websites. </w:t>
       </w:r>
     </w:p>
     <w:p>
@@ -115,21 +101,7 @@
         <w:rPr>
           <w:rFonts w:ascii="Times New Roman" w:hAnsi="Times New Roman" w:cs="Times New Roman"/>
         </w:rPr>
-        <w:t xml:space="preserve"> Lam Wai </w:t>
-      </w:r>
-      <w:proofErr w:type="gramStart"/>
-      <w:r>
-        <w:rPr>
-          <w:rFonts w:ascii="Times New Roman" w:hAnsi="Times New Roman" w:cs="Times New Roman"/>
-        </w:rPr>
-        <w:t>To</w:t>
-      </w:r>
-      <w:proofErr w:type="gramEnd"/>
-      <w:r>
-        <w:rPr>
-          <w:rFonts w:ascii="Times New Roman" w:hAnsi="Times New Roman" w:cs="Times New Roman"/>
-        </w:rPr>
-        <w:t xml:space="preserve"> Keith</w:t>
+        <w:t xml:space="preserve"> Lam Wai To Keith</w:t>
       </w:r>
     </w:p>
     <w:p>
@@ -144,21 +116,7 @@
         <w:rPr>
           <w:rFonts w:ascii="Times New Roman" w:hAnsi="Times New Roman" w:cs="Times New Roman"/>
         </w:rPr>
-        <w:t xml:space="preserve">Student </w:t>
-      </w:r>
-      <w:proofErr w:type="gramStart"/>
-      <w:r>
-        <w:rPr>
-          <w:rFonts w:ascii="Times New Roman" w:hAnsi="Times New Roman" w:cs="Times New Roman"/>
-        </w:rPr>
-        <w:t>ID :</w:t>
-      </w:r>
-      <w:proofErr w:type="gramEnd"/>
-      <w:r>
-        <w:rPr>
-          <w:rFonts w:ascii="Times New Roman" w:hAnsi="Times New Roman" w:cs="Times New Roman"/>
-        </w:rPr>
-        <w:t xml:space="preserve"> </w:t>
+        <w:t xml:space="preserve">Student ID : </w:t>
       </w:r>
       <w:r>
         <w:rPr>
@@ -225,8 +183,66 @@
         <w:jc w:val="both"/>
         <w:rPr>
           <w:rFonts w:ascii="Times New Roman" w:hAnsi="Times New Roman" w:cs="Times New Roman"/>
+        </w:rPr>
+      </w:pPr>
+      <w:r>
+        <w:rPr>
+          <w:rFonts w:ascii="Times New Roman" w:hAnsi="Times New Roman" w:cs="Times New Roman" w:hint="eastAsia"/>
           <w:b/>
           <w:bCs/>
+        </w:rPr>
+        <w:t xml:space="preserve"> </w:t>
+      </w:r>
+      <w:r>
+        <w:rPr>
+          <w:rFonts w:ascii="Times New Roman" w:hAnsi="Times New Roman" w:cs="Times New Roman"/>
+          <w:b/>
+          <w:bCs/>
+        </w:rPr>
+        <w:t xml:space="preserve"> </w:t>
+      </w:r>
+      <w:r>
+        <w:rPr>
+          <w:rFonts w:ascii="Times New Roman" w:hAnsi="Times New Roman" w:cs="Times New Roman"/>
+        </w:rPr>
+        <w:t>In social network analysis, it is very important for us to understand the diffusion of ideas, behavior</w:t>
+      </w:r>
+      <w:r>
+        <w:rPr>
+          <w:rFonts w:ascii="Times New Roman" w:hAnsi="Times New Roman" w:cs="Times New Roman"/>
+        </w:rPr>
+        <w:t>s</w:t>
+      </w:r>
+      <w:r>
+        <w:rPr>
+          <w:rFonts w:ascii="Times New Roman" w:hAnsi="Times New Roman" w:cs="Times New Roman"/>
+        </w:rPr>
+        <w:t xml:space="preserve"> or even disease</w:t>
+      </w:r>
+      <w:r>
+        <w:rPr>
+          <w:rFonts w:ascii="Times New Roman" w:hAnsi="Times New Roman" w:cs="Times New Roman"/>
+        </w:rPr>
+        <w:t>s</w:t>
+      </w:r>
+      <w:r>
+        <w:rPr>
+          <w:rFonts w:ascii="Times New Roman" w:hAnsi="Times New Roman" w:cs="Times New Roman"/>
+        </w:rPr>
+        <w:t xml:space="preserve">. </w:t>
+      </w:r>
+      <w:r>
+        <w:rPr>
+          <w:rFonts w:ascii="Times New Roman" w:hAnsi="Times New Roman" w:cs="Times New Roman"/>
+        </w:rPr>
+        <w:t>If we know how these spreading occur in a specific network, it may help us to solve real world problems, including how to stop the diffusion, or on the other hand spread the behavior across the network efficiently. Back in the early twentieth century, three models are developed to describe such a phenomenon, called the SIR, SIS and SIRS model, each for simulating a specific behavior spreading. To what degree do these models describe the real life situation accurately? We are going to answer this question in the following.</w:t>
+      </w:r>
+    </w:p>
+    <w:p>
+      <w:pPr>
+        <w:jc w:val="both"/>
+        <w:rPr>
+          <w:rFonts w:ascii="Times New Roman" w:hAnsi="Times New Roman" w:cs="Times New Roman" w:hint="eastAsia"/>
         </w:rPr>
       </w:pPr>
     </w:p>
@@ -432,21 +448,7 @@
         <w:rPr>
           <w:rFonts w:ascii="Times New Roman" w:hAnsi="Times New Roman" w:cs="Times New Roman"/>
         </w:rPr>
-        <w:t xml:space="preserve">with pandas and </w:t>
-      </w:r>
-      <w:proofErr w:type="spellStart"/>
-      <w:r>
-        <w:rPr>
-          <w:rFonts w:ascii="Times New Roman" w:hAnsi="Times New Roman" w:cs="Times New Roman"/>
-        </w:rPr>
-        <w:t>NodeXL</w:t>
-      </w:r>
-      <w:proofErr w:type="spellEnd"/>
-      <w:r>
-        <w:rPr>
-          <w:rFonts w:ascii="Times New Roman" w:hAnsi="Times New Roman" w:cs="Times New Roman"/>
-        </w:rPr>
-        <w:t xml:space="preserve"> to export and visualize my data</w:t>
+        <w:t>with pandas and NodeXL to export and visualize my data</w:t>
       </w:r>
       <w:r>
         <w:rPr>
@@ -528,17 +530,17 @@
         <w:ind w:leftChars="0"/>
         <w:jc w:val="both"/>
         <w:rPr>
-          <w:rFonts w:ascii="Times New Roman" w:hAnsi="Times New Roman" w:cs="Times New Roman"/>
-          <w:b/>
-          <w:bCs/>
-        </w:rPr>
-      </w:pPr>
-      <w:r>
-        <w:rPr>
           <w:rFonts w:ascii="Times New Roman" w:hAnsi="Times New Roman" w:cs="Times New Roman" w:hint="eastAsia"/>
           <w:b/>
           <w:bCs/>
         </w:rPr>
+      </w:pPr>
+      <w:r>
+        <w:rPr>
+          <w:rFonts w:ascii="Times New Roman" w:hAnsi="Times New Roman" w:cs="Times New Roman" w:hint="eastAsia"/>
+          <w:b/>
+          <w:bCs/>
+        </w:rPr>
         <w:lastRenderedPageBreak/>
         <w:t>R</w:t>
       </w:r>
@@ -550,15 +552,6 @@
         </w:rPr>
         <w:t>esults and Analysis</w:t>
       </w:r>
-    </w:p>
-    <w:p>
-      <w:pPr>
-        <w:ind w:left="360"/>
-        <w:jc w:val="both"/>
-        <w:rPr>
-          <w:rFonts w:ascii="Times New Roman" w:hAnsi="Times New Roman" w:cs="Times New Roman"/>
-        </w:rPr>
-      </w:pPr>
     </w:p>
     <w:p>
       <w:pPr>
@@ -694,21 +687,7 @@
         <w:rPr>
           <w:rFonts w:ascii="Times New Roman" w:hAnsi="Times New Roman" w:cs="Times New Roman"/>
         </w:rPr>
-        <w:t xml:space="preserve">Where the </w:t>
-      </w:r>
-      <w:proofErr w:type="spellStart"/>
-      <w:r>
-        <w:rPr>
-          <w:rFonts w:ascii="Times New Roman" w:hAnsi="Times New Roman" w:cs="Times New Roman"/>
-        </w:rPr>
-        <w:t>totalTimeStep</w:t>
-      </w:r>
-      <w:proofErr w:type="spellEnd"/>
-      <w:r>
-        <w:rPr>
-          <w:rFonts w:ascii="Times New Roman" w:hAnsi="Times New Roman" w:cs="Times New Roman"/>
-        </w:rPr>
-        <w:t xml:space="preserve"> variable denotes the total time step of the experiment.</w:t>
+        <w:t>Where the totalTimeStep variable denotes the total time step of the experiment.</w:t>
       </w:r>
       <w:r>
         <w:rPr>
@@ -1111,21 +1090,7 @@
         <w:rPr>
           <w:rFonts w:ascii="Times New Roman" w:hAnsi="Times New Roman" w:cs="Times New Roman"/>
         </w:rPr>
-        <w:t xml:space="preserve">Fig. 2 graph of nodes in each </w:t>
-      </w:r>
-      <w:proofErr w:type="gramStart"/>
-      <w:r>
-        <w:rPr>
-          <w:rFonts w:ascii="Times New Roman" w:hAnsi="Times New Roman" w:cs="Times New Roman"/>
-        </w:rPr>
-        <w:t>states</w:t>
-      </w:r>
-      <w:proofErr w:type="gramEnd"/>
-      <w:r>
-        <w:rPr>
-          <w:rFonts w:ascii="Times New Roman" w:hAnsi="Times New Roman" w:cs="Times New Roman"/>
-        </w:rPr>
-        <w:t xml:space="preserve"> with various contagion probability</w:t>
+        <w:t>Fig. 2 graph of nodes in each states with various contagion probability</w:t>
       </w:r>
     </w:p>
     <w:p>
@@ -1699,21 +1664,7 @@
         <w:rPr>
           <w:rFonts w:ascii="Times New Roman" w:hAnsi="Times New Roman" w:cs="Times New Roman"/>
         </w:rPr>
-        <w:t xml:space="preserve">4), and setting the default infectious </w:t>
-      </w:r>
-      <w:proofErr w:type="gramStart"/>
-      <w:r>
-        <w:rPr>
-          <w:rFonts w:ascii="Times New Roman" w:hAnsi="Times New Roman" w:cs="Times New Roman"/>
-        </w:rPr>
-        <w:t>time period</w:t>
-      </w:r>
-      <w:proofErr w:type="gramEnd"/>
-      <w:r>
-        <w:rPr>
-          <w:rFonts w:ascii="Times New Roman" w:hAnsi="Times New Roman" w:cs="Times New Roman"/>
-        </w:rPr>
-        <w:t xml:space="preserve"> to be 5 ensures the disease would not die out easily </w:t>
+        <w:t xml:space="preserve">4), and setting the default infectious time period to be 5 ensures the disease would not die out easily </w:t>
       </w:r>
       <w:r>
         <w:rPr>
@@ -1733,21 +1684,7 @@
         <w:rPr>
           <w:rFonts w:ascii="Times New Roman" w:hAnsi="Times New Roman" w:cs="Times New Roman"/>
         </w:rPr>
-        <w:t xml:space="preserve">  In </w:t>
-      </w:r>
-      <w:proofErr w:type="gramStart"/>
-      <w:r>
-        <w:rPr>
-          <w:rFonts w:ascii="Times New Roman" w:hAnsi="Times New Roman" w:cs="Times New Roman"/>
-        </w:rPr>
-        <w:t>general</w:t>
-      </w:r>
-      <w:proofErr w:type="gramEnd"/>
-      <w:r>
-        <w:rPr>
-          <w:rFonts w:ascii="Times New Roman" w:hAnsi="Times New Roman" w:cs="Times New Roman"/>
-        </w:rPr>
-        <w:t xml:space="preserve"> the SIR model has shown us that higher contagion probability with longer infectious period, yields a more dangerous and fast-spreading epidemic. This is as expected because every infectious node is more likely to infect others in a longer period of infection. This could be helpful in epidemic control, as if we can lower the contagion probability to a very low value, and shorten the infectious period by medical controls, we would expect to see less nodes being affected, and that the epidemic would stop earlier.</w:t>
+        <w:t xml:space="preserve">  In general the SIR model has shown us that higher contagion probability with longer infectious period, yields a more dangerous and fast-spreading epidemic. This is as expected because every infectious node is more likely to infect others in a longer period of infection. This could be helpful in epidemic control, as if we can lower the contagion probability to a very low value, and shorten the infectious period by medical controls, we would expect to see less nodes being affected, and that the epidemic would stop earlier.</w:t>
       </w:r>
     </w:p>
     <w:p>
@@ -2686,21 +2623,7 @@
         <w:rPr>
           <w:rFonts w:ascii="Times New Roman" w:hAnsi="Times New Roman" w:cs="Times New Roman"/>
         </w:rPr>
-        <w:t xml:space="preserve">up after </w:t>
-      </w:r>
-      <w:proofErr w:type="gramStart"/>
-      <w:r>
-        <w:rPr>
-          <w:rFonts w:ascii="Times New Roman" w:hAnsi="Times New Roman" w:cs="Times New Roman"/>
-        </w:rPr>
-        <w:t>20 time</w:t>
-      </w:r>
-      <w:proofErr w:type="gramEnd"/>
-      <w:r>
-        <w:rPr>
-          <w:rFonts w:ascii="Times New Roman" w:hAnsi="Times New Roman" w:cs="Times New Roman"/>
-        </w:rPr>
-        <w:t xml:space="preserve"> steps has passed where some nodes start to return to susceptible state.</w:t>
+        <w:t>up after 20 time steps has passed where some nodes start to return to susceptible state.</w:t>
       </w:r>
     </w:p>
     <w:p>
@@ -2823,21 +2746,7 @@
         <w:rPr>
           <w:rFonts w:ascii="Times New Roman" w:hAnsi="Times New Roman" w:cs="Times New Roman"/>
         </w:rPr>
-        <w:t xml:space="preserve">Moreover, to present the data better, I set the total time step to 100 </w:t>
-      </w:r>
-      <w:proofErr w:type="gramStart"/>
-      <w:r>
-        <w:rPr>
-          <w:rFonts w:ascii="Times New Roman" w:hAnsi="Times New Roman" w:cs="Times New Roman"/>
-        </w:rPr>
-        <w:t>in order to</w:t>
-      </w:r>
-      <w:proofErr w:type="gramEnd"/>
-      <w:r>
-        <w:rPr>
-          <w:rFonts w:ascii="Times New Roman" w:hAnsi="Times New Roman" w:cs="Times New Roman"/>
-        </w:rPr>
-        <w:t xml:space="preserve"> see the effects of the parameters. </w:t>
+        <w:t xml:space="preserve">Moreover, to present the data better, I set the total time step to 100 in order to see the effects of the parameters. </w:t>
       </w:r>
       <w:r>
         <w:rPr>
@@ -3323,11 +3232,1004 @@
     </w:p>
     <w:p>
       <w:pPr>
+        <w:jc w:val="center"/>
+        <w:rPr>
+          <w:rFonts w:ascii="Times New Roman" w:hAnsi="Times New Roman" w:cs="Times New Roman"/>
+        </w:rPr>
+      </w:pPr>
+      <w:r>
+        <w:rPr>
+          <w:rFonts w:ascii="Times New Roman" w:hAnsi="Times New Roman" w:cs="Times New Roman"/>
+          <w:noProof/>
+        </w:rPr>
+        <w:drawing>
+          <wp:inline distT="0" distB="0" distL="0" distR="0" wp14:anchorId="2E4DCE7B" wp14:editId="784F01F5">
+            <wp:extent cx="3343702" cy="2155825"/>
+            <wp:effectExtent l="0" t="0" r="9525" b="0"/>
+            <wp:docPr id="5" name="圖片 5"/>
+            <wp:cNvGraphicFramePr>
+              <a:graphicFrameLocks xmlns:a="http://schemas.openxmlformats.org/drawingml/2006/main" noChangeAspect="1"/>
+            </wp:cNvGraphicFramePr>
+            <a:graphic xmlns:a="http://schemas.openxmlformats.org/drawingml/2006/main">
+              <a:graphicData uri="http://schemas.openxmlformats.org/drawingml/2006/picture">
+                <pic:pic xmlns:pic="http://schemas.openxmlformats.org/drawingml/2006/picture">
+                  <pic:nvPicPr>
+                    <pic:cNvPr id="0" name="Picture 2"/>
+                    <pic:cNvPicPr>
+                      <a:picLocks noChangeAspect="1" noChangeArrowheads="1"/>
+                    </pic:cNvPicPr>
+                  </pic:nvPicPr>
+                  <pic:blipFill>
+                    <a:blip r:embed="rId39" cstate="print">
+                      <a:extLst>
+                        <a:ext uri="{28A0092B-C50C-407E-A947-70E740481C1C}">
+                          <a14:useLocalDpi xmlns:a14="http://schemas.microsoft.com/office/drawing/2010/main" val="0"/>
+                        </a:ext>
+                      </a:extLst>
+                    </a:blip>
+                    <a:srcRect/>
+                    <a:stretch>
+                      <a:fillRect/>
+                    </a:stretch>
+                  </pic:blipFill>
+                  <pic:spPr bwMode="auto">
+                    <a:xfrm>
+                      <a:off x="0" y="0"/>
+                      <a:ext cx="3356501" cy="2164077"/>
+                    </a:xfrm>
+                    <a:prstGeom prst="rect">
+                      <a:avLst/>
+                    </a:prstGeom>
+                    <a:noFill/>
+                  </pic:spPr>
+                </pic:pic>
+              </a:graphicData>
+            </a:graphic>
+          </wp:inline>
+        </w:drawing>
+      </w:r>
+      <w:r>
+        <w:rPr>
+          <w:rFonts w:ascii="Times New Roman" w:hAnsi="Times New Roman" w:cs="Times New Roman"/>
+          <w:noProof/>
+        </w:rPr>
+        <w:drawing>
+          <wp:inline distT="0" distB="0" distL="0" distR="0" wp14:anchorId="21B86F6D" wp14:editId="3A55D8C4">
+            <wp:extent cx="3495082" cy="2155758"/>
+            <wp:effectExtent l="0" t="0" r="0" b="0"/>
+            <wp:docPr id="7" name="圖片 7"/>
+            <wp:cNvGraphicFramePr>
+              <a:graphicFrameLocks xmlns:a="http://schemas.openxmlformats.org/drawingml/2006/main" noChangeAspect="1"/>
+            </wp:cNvGraphicFramePr>
+            <a:graphic xmlns:a="http://schemas.openxmlformats.org/drawingml/2006/main">
+              <a:graphicData uri="http://schemas.openxmlformats.org/drawingml/2006/picture">
+                <pic:pic xmlns:pic="http://schemas.openxmlformats.org/drawingml/2006/picture">
+                  <pic:nvPicPr>
+                    <pic:cNvPr id="0" name="Picture 3"/>
+                    <pic:cNvPicPr>
+                      <a:picLocks noChangeAspect="1" noChangeArrowheads="1"/>
+                    </pic:cNvPicPr>
+                  </pic:nvPicPr>
+                  <pic:blipFill>
+                    <a:blip r:embed="rId40" cstate="print">
+                      <a:extLst>
+                        <a:ext uri="{28A0092B-C50C-407E-A947-70E740481C1C}">
+                          <a14:useLocalDpi xmlns:a14="http://schemas.microsoft.com/office/drawing/2010/main" val="0"/>
+                        </a:ext>
+                      </a:extLst>
+                    </a:blip>
+                    <a:srcRect/>
+                    <a:stretch>
+                      <a:fillRect/>
+                    </a:stretch>
+                  </pic:blipFill>
+                  <pic:spPr bwMode="auto">
+                    <a:xfrm>
+                      <a:off x="0" y="0"/>
+                      <a:ext cx="3517157" cy="2169374"/>
+                    </a:xfrm>
+                    <a:prstGeom prst="rect">
+                      <a:avLst/>
+                    </a:prstGeom>
+                    <a:noFill/>
+                  </pic:spPr>
+                </pic:pic>
+              </a:graphicData>
+            </a:graphic>
+          </wp:inline>
+        </w:drawing>
+      </w:r>
+      <w:r>
+        <w:rPr>
+          <w:rFonts w:ascii="Times New Roman" w:hAnsi="Times New Roman" w:cs="Times New Roman"/>
+          <w:noProof/>
+        </w:rPr>
+        <w:drawing>
+          <wp:inline distT="0" distB="0" distL="0" distR="0" wp14:anchorId="69E9C8CD" wp14:editId="702963B7">
+            <wp:extent cx="3399380" cy="2206113"/>
+            <wp:effectExtent l="0" t="0" r="0" b="3810"/>
+            <wp:docPr id="9" name="圖片 9"/>
+            <wp:cNvGraphicFramePr>
+              <a:graphicFrameLocks xmlns:a="http://schemas.openxmlformats.org/drawingml/2006/main" noChangeAspect="1"/>
+            </wp:cNvGraphicFramePr>
+            <a:graphic xmlns:a="http://schemas.openxmlformats.org/drawingml/2006/main">
+              <a:graphicData uri="http://schemas.openxmlformats.org/drawingml/2006/picture">
+                <pic:pic xmlns:pic="http://schemas.openxmlformats.org/drawingml/2006/picture">
+                  <pic:nvPicPr>
+                    <pic:cNvPr id="0" name="Picture 4"/>
+                    <pic:cNvPicPr>
+                      <a:picLocks noChangeAspect="1" noChangeArrowheads="1"/>
+                    </pic:cNvPicPr>
+                  </pic:nvPicPr>
+                  <pic:blipFill>
+                    <a:blip r:embed="rId41" cstate="print">
+                      <a:extLst>
+                        <a:ext uri="{28A0092B-C50C-407E-A947-70E740481C1C}">
+                          <a14:useLocalDpi xmlns:a14="http://schemas.microsoft.com/office/drawing/2010/main" val="0"/>
+                        </a:ext>
+                      </a:extLst>
+                    </a:blip>
+                    <a:srcRect/>
+                    <a:stretch>
+                      <a:fillRect/>
+                    </a:stretch>
+                  </pic:blipFill>
+                  <pic:spPr bwMode="auto">
+                    <a:xfrm>
+                      <a:off x="0" y="0"/>
+                      <a:ext cx="3415041" cy="2216277"/>
+                    </a:xfrm>
+                    <a:prstGeom prst="rect">
+                      <a:avLst/>
+                    </a:prstGeom>
+                    <a:noFill/>
+                  </pic:spPr>
+                </pic:pic>
+              </a:graphicData>
+            </a:graphic>
+          </wp:inline>
+        </w:drawing>
+      </w:r>
+      <w:r>
+        <w:rPr>
+          <w:rFonts w:ascii="Times New Roman" w:hAnsi="Times New Roman" w:cs="Times New Roman"/>
+          <w:noProof/>
+        </w:rPr>
+        <w:drawing>
+          <wp:inline distT="0" distB="0" distL="0" distR="0" wp14:anchorId="431D2109" wp14:editId="0CA4F7F4">
+            <wp:extent cx="3446762" cy="2216785"/>
+            <wp:effectExtent l="0" t="0" r="1905" b="0"/>
+            <wp:docPr id="11" name="圖片 11"/>
+            <wp:cNvGraphicFramePr>
+              <a:graphicFrameLocks xmlns:a="http://schemas.openxmlformats.org/drawingml/2006/main" noChangeAspect="1"/>
+            </wp:cNvGraphicFramePr>
+            <a:graphic xmlns:a="http://schemas.openxmlformats.org/drawingml/2006/main">
+              <a:graphicData uri="http://schemas.openxmlformats.org/drawingml/2006/picture">
+                <pic:pic xmlns:pic="http://schemas.openxmlformats.org/drawingml/2006/picture">
+                  <pic:nvPicPr>
+                    <pic:cNvPr id="0" name="Picture 5"/>
+                    <pic:cNvPicPr>
+                      <a:picLocks noChangeAspect="1" noChangeArrowheads="1"/>
+                    </pic:cNvPicPr>
+                  </pic:nvPicPr>
+                  <pic:blipFill>
+                    <a:blip r:embed="rId42" cstate="print">
+                      <a:extLst>
+                        <a:ext uri="{28A0092B-C50C-407E-A947-70E740481C1C}">
+                          <a14:useLocalDpi xmlns:a14="http://schemas.microsoft.com/office/drawing/2010/main" val="0"/>
+                        </a:ext>
+                      </a:extLst>
+                    </a:blip>
+                    <a:srcRect/>
+                    <a:stretch>
+                      <a:fillRect/>
+                    </a:stretch>
+                  </pic:blipFill>
+                  <pic:spPr bwMode="auto">
+                    <a:xfrm>
+                      <a:off x="0" y="0"/>
+                      <a:ext cx="3467234" cy="2229951"/>
+                    </a:xfrm>
+                    <a:prstGeom prst="rect">
+                      <a:avLst/>
+                    </a:prstGeom>
+                    <a:noFill/>
+                  </pic:spPr>
+                </pic:pic>
+              </a:graphicData>
+            </a:graphic>
+          </wp:inline>
+        </w:drawing>
+      </w:r>
+      <w:r>
+        <w:rPr>
+          <w:rFonts w:ascii="Times New Roman" w:hAnsi="Times New Roman" w:cs="Times New Roman"/>
+          <w:noProof/>
+        </w:rPr>
+        <w:drawing>
+          <wp:inline distT="0" distB="0" distL="0" distR="0" wp14:anchorId="7C612AAF" wp14:editId="553F1F13">
+            <wp:extent cx="3387200" cy="2367887"/>
+            <wp:effectExtent l="0" t="0" r="3810" b="0"/>
+            <wp:docPr id="13" name="圖片 13"/>
+            <wp:cNvGraphicFramePr>
+              <a:graphicFrameLocks xmlns:a="http://schemas.openxmlformats.org/drawingml/2006/main" noChangeAspect="1"/>
+            </wp:cNvGraphicFramePr>
+            <a:graphic xmlns:a="http://schemas.openxmlformats.org/drawingml/2006/main">
+              <a:graphicData uri="http://schemas.openxmlformats.org/drawingml/2006/picture">
+                <pic:pic xmlns:pic="http://schemas.openxmlformats.org/drawingml/2006/picture">
+                  <pic:nvPicPr>
+                    <pic:cNvPr id="0" name="Picture 6"/>
+                    <pic:cNvPicPr>
+                      <a:picLocks noChangeAspect="1" noChangeArrowheads="1"/>
+                    </pic:cNvPicPr>
+                  </pic:nvPicPr>
+                  <pic:blipFill>
+                    <a:blip r:embed="rId43" cstate="print">
+                      <a:extLst>
+                        <a:ext uri="{28A0092B-C50C-407E-A947-70E740481C1C}">
+                          <a14:useLocalDpi xmlns:a14="http://schemas.microsoft.com/office/drawing/2010/main" val="0"/>
+                        </a:ext>
+                      </a:extLst>
+                    </a:blip>
+                    <a:srcRect/>
+                    <a:stretch>
+                      <a:fillRect/>
+                    </a:stretch>
+                  </pic:blipFill>
+                  <pic:spPr bwMode="auto">
+                    <a:xfrm>
+                      <a:off x="0" y="0"/>
+                      <a:ext cx="3390490" cy="2370187"/>
+                    </a:xfrm>
+                    <a:prstGeom prst="rect">
+                      <a:avLst/>
+                    </a:prstGeom>
+                    <a:noFill/>
+                  </pic:spPr>
+                </pic:pic>
+              </a:graphicData>
+            </a:graphic>
+          </wp:inline>
+        </w:drawing>
+      </w:r>
+    </w:p>
+    <w:p>
+      <w:pPr>
+        <w:jc w:val="center"/>
+        <w:rPr>
+          <w:rFonts w:ascii="Times New Roman" w:hAnsi="Times New Roman" w:cs="Times New Roman"/>
+          <w:sz w:val="20"/>
+          <w:szCs w:val="18"/>
+        </w:rPr>
+      </w:pPr>
+      <w:r>
+        <w:rPr>
+          <w:rFonts w:ascii="Times New Roman" w:hAnsi="Times New Roman" w:cs="Times New Roman" w:hint="eastAsia"/>
+          <w:sz w:val="20"/>
+          <w:szCs w:val="18"/>
+        </w:rPr>
+        <w:t>F</w:t>
+      </w:r>
+      <w:r>
+        <w:rPr>
+          <w:rFonts w:ascii="Times New Roman" w:hAnsi="Times New Roman" w:cs="Times New Roman"/>
+          <w:sz w:val="20"/>
+          <w:szCs w:val="18"/>
+        </w:rPr>
+        <w:t>ig. 8 SIRS model with various infectious period</w:t>
+      </w:r>
+    </w:p>
+    <w:p>
+      <w:pPr>
         <w:jc w:val="both"/>
         <w:rPr>
+          <w:rFonts w:ascii="Times New Roman" w:hAnsi="Times New Roman" w:cs="Times New Roman"/>
+        </w:rPr>
+      </w:pPr>
+      <w:r>
+        <w:rPr>
           <w:rFonts w:ascii="Times New Roman" w:hAnsi="Times New Roman" w:cs="Times New Roman" w:hint="eastAsia"/>
         </w:rPr>
-      </w:pPr>
+        <w:lastRenderedPageBreak/>
+        <w:t xml:space="preserve"> </w:t>
+      </w:r>
+      <w:r>
+        <w:rPr>
+          <w:rFonts w:ascii="Times New Roman" w:hAnsi="Times New Roman" w:cs="Times New Roman"/>
+        </w:rPr>
+        <w:t xml:space="preserve"> As seen from the graphs, changing the infectious period has a large impact on the number of infected and removed nodes. When the infectious period is small, we see that the fluctuations in the number of infected nodes are small, so there are more nodes going into the susceptive state. We can also expect the epidemic to go to an end given a longer time step. However, as infectious period increase, there are more wave-like patterns in the graph. This is because the more nodes are infected, the slower is the nodes being able to infect their neighbors. The wave is again with the period equal to the infectious period, and each time decrease in amplitude. Finally, all graphs showed that the average number of infectious states is increasing, meaning that it is more likely that the epidemic is going to end. This trend is way more obvious when ti=1, where we see a steady increase in susceptive nodes. We then answer whether changing the removal period will give similar effects.</w:t>
+      </w:r>
+    </w:p>
+    <w:p>
+      <w:pPr>
+        <w:jc w:val="center"/>
+        <w:rPr>
+          <w:rFonts w:ascii="Times New Roman" w:hAnsi="Times New Roman" w:cs="Times New Roman"/>
+          <w:sz w:val="20"/>
+          <w:szCs w:val="18"/>
+        </w:rPr>
+      </w:pPr>
+      <w:r>
+        <w:rPr>
+          <w:rFonts w:ascii="Times New Roman" w:hAnsi="Times New Roman" w:cs="Times New Roman"/>
+          <w:noProof/>
+          <w:sz w:val="20"/>
+          <w:szCs w:val="18"/>
+        </w:rPr>
+        <w:drawing>
+          <wp:inline distT="0" distB="0" distL="0" distR="0" wp14:anchorId="14385CE7" wp14:editId="5C283FD1">
+            <wp:extent cx="3391194" cy="1963534"/>
+            <wp:effectExtent l="0" t="0" r="0" b="0"/>
+            <wp:docPr id="15" name="圖片 15"/>
+            <wp:cNvGraphicFramePr>
+              <a:graphicFrameLocks xmlns:a="http://schemas.openxmlformats.org/drawingml/2006/main" noChangeAspect="1"/>
+            </wp:cNvGraphicFramePr>
+            <a:graphic xmlns:a="http://schemas.openxmlformats.org/drawingml/2006/main">
+              <a:graphicData uri="http://schemas.openxmlformats.org/drawingml/2006/picture">
+                <pic:pic xmlns:pic="http://schemas.openxmlformats.org/drawingml/2006/picture">
+                  <pic:nvPicPr>
+                    <pic:cNvPr id="0" name="Picture 7"/>
+                    <pic:cNvPicPr>
+                      <a:picLocks noChangeAspect="1" noChangeArrowheads="1"/>
+                    </pic:cNvPicPr>
+                  </pic:nvPicPr>
+                  <pic:blipFill>
+                    <a:blip r:embed="rId44" cstate="print">
+                      <a:extLst>
+                        <a:ext uri="{28A0092B-C50C-407E-A947-70E740481C1C}">
+                          <a14:useLocalDpi xmlns:a14="http://schemas.microsoft.com/office/drawing/2010/main" val="0"/>
+                        </a:ext>
+                      </a:extLst>
+                    </a:blip>
+                    <a:srcRect/>
+                    <a:stretch>
+                      <a:fillRect/>
+                    </a:stretch>
+                  </pic:blipFill>
+                  <pic:spPr bwMode="auto">
+                    <a:xfrm>
+                      <a:off x="0" y="0"/>
+                      <a:ext cx="3405276" cy="1971688"/>
+                    </a:xfrm>
+                    <a:prstGeom prst="rect">
+                      <a:avLst/>
+                    </a:prstGeom>
+                    <a:noFill/>
+                  </pic:spPr>
+                </pic:pic>
+              </a:graphicData>
+            </a:graphic>
+          </wp:inline>
+        </w:drawing>
+      </w:r>
+      <w:r>
+        <w:rPr>
+          <w:rFonts w:ascii="Times New Roman" w:hAnsi="Times New Roman" w:cs="Times New Roman"/>
+          <w:noProof/>
+          <w:sz w:val="20"/>
+          <w:szCs w:val="18"/>
+        </w:rPr>
+        <w:drawing>
+          <wp:inline distT="0" distB="0" distL="0" distR="0" wp14:anchorId="2E76DE6E" wp14:editId="0A134931">
+            <wp:extent cx="3419281" cy="1958454"/>
+            <wp:effectExtent l="0" t="0" r="0" b="3810"/>
+            <wp:docPr id="18" name="圖片 18"/>
+            <wp:cNvGraphicFramePr>
+              <a:graphicFrameLocks xmlns:a="http://schemas.openxmlformats.org/drawingml/2006/main" noChangeAspect="1"/>
+            </wp:cNvGraphicFramePr>
+            <a:graphic xmlns:a="http://schemas.openxmlformats.org/drawingml/2006/main">
+              <a:graphicData uri="http://schemas.openxmlformats.org/drawingml/2006/picture">
+                <pic:pic xmlns:pic="http://schemas.openxmlformats.org/drawingml/2006/picture">
+                  <pic:nvPicPr>
+                    <pic:cNvPr id="0" name="Picture 8"/>
+                    <pic:cNvPicPr>
+                      <a:picLocks noChangeAspect="1" noChangeArrowheads="1"/>
+                    </pic:cNvPicPr>
+                  </pic:nvPicPr>
+                  <pic:blipFill>
+                    <a:blip r:embed="rId45" cstate="print">
+                      <a:extLst>
+                        <a:ext uri="{28A0092B-C50C-407E-A947-70E740481C1C}">
+                          <a14:useLocalDpi xmlns:a14="http://schemas.microsoft.com/office/drawing/2010/main" val="0"/>
+                        </a:ext>
+                      </a:extLst>
+                    </a:blip>
+                    <a:srcRect/>
+                    <a:stretch>
+                      <a:fillRect/>
+                    </a:stretch>
+                  </pic:blipFill>
+                  <pic:spPr bwMode="auto">
+                    <a:xfrm>
+                      <a:off x="0" y="0"/>
+                      <a:ext cx="3431777" cy="1965611"/>
+                    </a:xfrm>
+                    <a:prstGeom prst="rect">
+                      <a:avLst/>
+                    </a:prstGeom>
+                    <a:noFill/>
+                  </pic:spPr>
+                </pic:pic>
+              </a:graphicData>
+            </a:graphic>
+          </wp:inline>
+        </w:drawing>
+      </w:r>
+      <w:r>
+        <w:rPr>
+          <w:rFonts w:ascii="Times New Roman" w:hAnsi="Times New Roman" w:cs="Times New Roman"/>
+          <w:noProof/>
+          <w:sz w:val="20"/>
+          <w:szCs w:val="18"/>
+        </w:rPr>
+        <w:drawing>
+          <wp:inline distT="0" distB="0" distL="0" distR="0" wp14:anchorId="39C032AE" wp14:editId="558897B9">
+            <wp:extent cx="3370997" cy="2157095"/>
+            <wp:effectExtent l="0" t="0" r="1270" b="0"/>
+            <wp:docPr id="21" name="圖片 21"/>
+            <wp:cNvGraphicFramePr>
+              <a:graphicFrameLocks xmlns:a="http://schemas.openxmlformats.org/drawingml/2006/main" noChangeAspect="1"/>
+            </wp:cNvGraphicFramePr>
+            <a:graphic xmlns:a="http://schemas.openxmlformats.org/drawingml/2006/main">
+              <a:graphicData uri="http://schemas.openxmlformats.org/drawingml/2006/picture">
+                <pic:pic xmlns:pic="http://schemas.openxmlformats.org/drawingml/2006/picture">
+                  <pic:nvPicPr>
+                    <pic:cNvPr id="0" name="Picture 9"/>
+                    <pic:cNvPicPr>
+                      <a:picLocks noChangeAspect="1" noChangeArrowheads="1"/>
+                    </pic:cNvPicPr>
+                  </pic:nvPicPr>
+                  <pic:blipFill>
+                    <a:blip r:embed="rId46" cstate="print">
+                      <a:extLst>
+                        <a:ext uri="{28A0092B-C50C-407E-A947-70E740481C1C}">
+                          <a14:useLocalDpi xmlns:a14="http://schemas.microsoft.com/office/drawing/2010/main" val="0"/>
+                        </a:ext>
+                      </a:extLst>
+                    </a:blip>
+                    <a:srcRect/>
+                    <a:stretch>
+                      <a:fillRect/>
+                    </a:stretch>
+                  </pic:blipFill>
+                  <pic:spPr bwMode="auto">
+                    <a:xfrm>
+                      <a:off x="0" y="0"/>
+                      <a:ext cx="3383623" cy="2165174"/>
+                    </a:xfrm>
+                    <a:prstGeom prst="rect">
+                      <a:avLst/>
+                    </a:prstGeom>
+                    <a:noFill/>
+                  </pic:spPr>
+                </pic:pic>
+              </a:graphicData>
+            </a:graphic>
+          </wp:inline>
+        </w:drawing>
+      </w:r>
+      <w:r>
+        <w:rPr>
+          <w:rFonts w:ascii="Times New Roman" w:hAnsi="Times New Roman" w:cs="Times New Roman"/>
+          <w:noProof/>
+          <w:sz w:val="20"/>
+          <w:szCs w:val="18"/>
+        </w:rPr>
+        <w:drawing>
+          <wp:inline distT="0" distB="0" distL="0" distR="0" wp14:anchorId="2ADA45DA" wp14:editId="36FC2A6D">
+            <wp:extent cx="3459707" cy="2148840"/>
+            <wp:effectExtent l="0" t="0" r="7620" b="3810"/>
+            <wp:docPr id="24" name="圖片 24"/>
+            <wp:cNvGraphicFramePr>
+              <a:graphicFrameLocks xmlns:a="http://schemas.openxmlformats.org/drawingml/2006/main" noChangeAspect="1"/>
+            </wp:cNvGraphicFramePr>
+            <a:graphic xmlns:a="http://schemas.openxmlformats.org/drawingml/2006/main">
+              <a:graphicData uri="http://schemas.openxmlformats.org/drawingml/2006/picture">
+                <pic:pic xmlns:pic="http://schemas.openxmlformats.org/drawingml/2006/picture">
+                  <pic:nvPicPr>
+                    <pic:cNvPr id="0" name="Picture 10"/>
+                    <pic:cNvPicPr>
+                      <a:picLocks noChangeAspect="1" noChangeArrowheads="1"/>
+                    </pic:cNvPicPr>
+                  </pic:nvPicPr>
+                  <pic:blipFill>
+                    <a:blip r:embed="rId47" cstate="print">
+                      <a:extLst>
+                        <a:ext uri="{28A0092B-C50C-407E-A947-70E740481C1C}">
+                          <a14:useLocalDpi xmlns:a14="http://schemas.microsoft.com/office/drawing/2010/main" val="0"/>
+                        </a:ext>
+                      </a:extLst>
+                    </a:blip>
+                    <a:srcRect/>
+                    <a:stretch>
+                      <a:fillRect/>
+                    </a:stretch>
+                  </pic:blipFill>
+                  <pic:spPr bwMode="auto">
+                    <a:xfrm>
+                      <a:off x="0" y="0"/>
+                      <a:ext cx="3473003" cy="2157098"/>
+                    </a:xfrm>
+                    <a:prstGeom prst="rect">
+                      <a:avLst/>
+                    </a:prstGeom>
+                    <a:noFill/>
+                  </pic:spPr>
+                </pic:pic>
+              </a:graphicData>
+            </a:graphic>
+          </wp:inline>
+        </w:drawing>
+      </w:r>
+      <w:r>
+        <w:rPr>
+          <w:rFonts w:ascii="Times New Roman" w:hAnsi="Times New Roman" w:cs="Times New Roman"/>
+          <w:noProof/>
+          <w:sz w:val="20"/>
+          <w:szCs w:val="18"/>
+        </w:rPr>
+        <w:drawing>
+          <wp:inline distT="0" distB="0" distL="0" distR="0" wp14:anchorId="099CA434" wp14:editId="15ECEC88">
+            <wp:extent cx="3668321" cy="2272352"/>
+            <wp:effectExtent l="0" t="0" r="8890" b="0"/>
+            <wp:docPr id="28" name="圖片 28"/>
+            <wp:cNvGraphicFramePr>
+              <a:graphicFrameLocks xmlns:a="http://schemas.openxmlformats.org/drawingml/2006/main" noChangeAspect="1"/>
+            </wp:cNvGraphicFramePr>
+            <a:graphic xmlns:a="http://schemas.openxmlformats.org/drawingml/2006/main">
+              <a:graphicData uri="http://schemas.openxmlformats.org/drawingml/2006/picture">
+                <pic:pic xmlns:pic="http://schemas.openxmlformats.org/drawingml/2006/picture">
+                  <pic:nvPicPr>
+                    <pic:cNvPr id="0" name="Picture 11"/>
+                    <pic:cNvPicPr>
+                      <a:picLocks noChangeAspect="1" noChangeArrowheads="1"/>
+                    </pic:cNvPicPr>
+                  </pic:nvPicPr>
+                  <pic:blipFill>
+                    <a:blip r:embed="rId48" cstate="print">
+                      <a:extLst>
+                        <a:ext uri="{28A0092B-C50C-407E-A947-70E740481C1C}">
+                          <a14:useLocalDpi xmlns:a14="http://schemas.microsoft.com/office/drawing/2010/main" val="0"/>
+                        </a:ext>
+                      </a:extLst>
+                    </a:blip>
+                    <a:srcRect/>
+                    <a:stretch>
+                      <a:fillRect/>
+                    </a:stretch>
+                  </pic:blipFill>
+                  <pic:spPr bwMode="auto">
+                    <a:xfrm>
+                      <a:off x="0" y="0"/>
+                      <a:ext cx="3685102" cy="2282747"/>
+                    </a:xfrm>
+                    <a:prstGeom prst="rect">
+                      <a:avLst/>
+                    </a:prstGeom>
+                    <a:noFill/>
+                  </pic:spPr>
+                </pic:pic>
+              </a:graphicData>
+            </a:graphic>
+          </wp:inline>
+        </w:drawing>
+      </w:r>
+    </w:p>
+    <w:p>
+      <w:pPr>
+        <w:jc w:val="center"/>
+        <w:rPr>
+          <w:rFonts w:ascii="Times New Roman" w:hAnsi="Times New Roman" w:cs="Times New Roman"/>
+          <w:sz w:val="20"/>
+          <w:szCs w:val="18"/>
+        </w:rPr>
+      </w:pPr>
+      <w:r>
+        <w:rPr>
+          <w:rFonts w:ascii="Times New Roman" w:hAnsi="Times New Roman" w:cs="Times New Roman" w:hint="eastAsia"/>
+          <w:sz w:val="20"/>
+          <w:szCs w:val="18"/>
+        </w:rPr>
+        <w:t>F</w:t>
+      </w:r>
+      <w:r>
+        <w:rPr>
+          <w:rFonts w:ascii="Times New Roman" w:hAnsi="Times New Roman" w:cs="Times New Roman"/>
+          <w:sz w:val="20"/>
+          <w:szCs w:val="18"/>
+        </w:rPr>
+        <w:t>ig. 9 SIRS model with various removal period</w:t>
+      </w:r>
+    </w:p>
+    <w:p>
+      <w:pPr>
+        <w:jc w:val="center"/>
+        <w:rPr>
+          <w:rFonts w:ascii="Times New Roman" w:hAnsi="Times New Roman" w:cs="Times New Roman"/>
+        </w:rPr>
+      </w:pPr>
+    </w:p>
+    <w:p>
+      <w:pPr>
+        <w:jc w:val="both"/>
+        <w:rPr>
+          <w:rFonts w:ascii="Times New Roman" w:hAnsi="Times New Roman" w:cs="Times New Roman"/>
+        </w:rPr>
+      </w:pPr>
+      <w:r>
+        <w:rPr>
+          <w:rFonts w:ascii="Times New Roman" w:hAnsi="Times New Roman" w:cs="Times New Roman" w:hint="eastAsia"/>
+        </w:rPr>
+        <w:lastRenderedPageBreak/>
+        <w:t xml:space="preserve"> </w:t>
+      </w:r>
+      <w:r>
+        <w:rPr>
+          <w:rFonts w:ascii="Times New Roman" w:hAnsi="Times New Roman" w:cs="Times New Roman"/>
+        </w:rPr>
+        <w:t xml:space="preserve"> </w:t>
+      </w:r>
+      <w:r>
+        <w:rPr>
+          <w:rFonts w:ascii="Times New Roman" w:hAnsi="Times New Roman" w:cs="Times New Roman"/>
+        </w:rPr>
+        <w:t xml:space="preserve">From the above, we can see that increasing the removal period can effectively stop the epidemic. When the removal period is short, the epidemic will stay for a very long time without any big fluctuations. However, when the removal period is longer, we see that most nodes are infected quickly and enter the removed state, decreasing the number of infectious nodes drastically. </w:t>
+      </w:r>
+      <w:r>
+        <w:rPr>
+          <w:rFonts w:ascii="Times New Roman" w:hAnsi="Times New Roman" w:cs="Times New Roman"/>
+        </w:rPr>
+        <w:t xml:space="preserve">The epidemic also come to an end faster when we increase the removal period. </w:t>
+      </w:r>
+      <w:r>
+        <w:rPr>
+          <w:rFonts w:ascii="Times New Roman" w:hAnsi="Times New Roman" w:cs="Times New Roman"/>
+        </w:rPr>
+        <w:t xml:space="preserve">While changing infectious period might not help a lot in stopping the epidemic, increasing the removal period could be a very good solution to stop the epidemic. </w:t>
+      </w:r>
+    </w:p>
+    <w:p>
+      <w:pPr>
+        <w:jc w:val="both"/>
+        <w:rPr>
+          <w:rFonts w:ascii="Times New Roman" w:hAnsi="Times New Roman" w:cs="Times New Roman"/>
+        </w:rPr>
+      </w:pPr>
+    </w:p>
+    <w:p>
+      <w:pPr>
+        <w:jc w:val="both"/>
+        <w:rPr>
+          <w:rFonts w:ascii="Times New Roman" w:hAnsi="Times New Roman" w:cs="Times New Roman"/>
+          <w:i/>
+          <w:iCs/>
+        </w:rPr>
+      </w:pPr>
+      <w:r>
+        <w:rPr>
+          <w:rFonts w:ascii="Times New Roman" w:hAnsi="Times New Roman" w:cs="Times New Roman" w:hint="eastAsia"/>
+          <w:i/>
+          <w:iCs/>
+        </w:rPr>
+        <w:t>2</w:t>
+      </w:r>
+      <w:r>
+        <w:rPr>
+          <w:rFonts w:ascii="Times New Roman" w:hAnsi="Times New Roman" w:cs="Times New Roman"/>
+          <w:i/>
+          <w:iCs/>
+        </w:rPr>
+        <w:t>.3.3 Summary</w:t>
+      </w:r>
+    </w:p>
+    <w:p>
+      <w:pPr>
+        <w:jc w:val="both"/>
+        <w:rPr>
+          <w:rFonts w:ascii="Times New Roman" w:hAnsi="Times New Roman" w:cs="Times New Roman"/>
+        </w:rPr>
+      </w:pPr>
+      <w:r>
+        <w:rPr>
+          <w:rFonts w:ascii="Times New Roman" w:hAnsi="Times New Roman" w:cs="Times New Roman" w:hint="eastAsia"/>
+        </w:rPr>
+        <w:t xml:space="preserve"> </w:t>
+      </w:r>
+      <w:r>
+        <w:rPr>
+          <w:rFonts w:ascii="Times New Roman" w:hAnsi="Times New Roman" w:cs="Times New Roman"/>
+        </w:rPr>
+        <w:t xml:space="preserve"> In the SIRS model we find more relationships among the spread of behavior with its parameters. While changing contagion probability and infectious period might bring some change to the network, changing the removal period of the nodes has the most impact to the graph. Taking this concept to ground, when dealing with an epidemic, if the disease allows our body to produce an antibody for a long time, the epidemic is likely to stop soon.</w:t>
+      </w:r>
+      <w:r>
+        <w:rPr>
+          <w:rFonts w:ascii="Times New Roman" w:hAnsi="Times New Roman" w:cs="Times New Roman"/>
+        </w:rPr>
+        <w:t xml:space="preserve"> Therefore, some disease can be more infectious than others, despite its transmission.</w:t>
+      </w:r>
+    </w:p>
+    <w:p>
+      <w:pPr>
+        <w:jc w:val="both"/>
+        <w:rPr>
+          <w:rFonts w:ascii="Times New Roman" w:hAnsi="Times New Roman" w:cs="Times New Roman"/>
+        </w:rPr>
+      </w:pPr>
+    </w:p>
+    <w:p>
+      <w:pPr>
+        <w:jc w:val="both"/>
+        <w:rPr>
+          <w:rFonts w:ascii="Times New Roman" w:hAnsi="Times New Roman" w:cs="Times New Roman"/>
+          <w:i/>
+          <w:iCs/>
+        </w:rPr>
+      </w:pPr>
+      <w:r>
+        <w:rPr>
+          <w:rFonts w:ascii="Times New Roman" w:hAnsi="Times New Roman" w:cs="Times New Roman" w:hint="eastAsia"/>
+          <w:i/>
+          <w:iCs/>
+        </w:rPr>
+        <w:t>2</w:t>
+      </w:r>
+      <w:r>
+        <w:rPr>
+          <w:rFonts w:ascii="Times New Roman" w:hAnsi="Times New Roman" w:cs="Times New Roman"/>
+          <w:i/>
+          <w:iCs/>
+        </w:rPr>
+        <w:t>.4 Epidemics and Network Structure</w:t>
+      </w:r>
+    </w:p>
+    <w:p>
+      <w:pPr>
+        <w:jc w:val="both"/>
+        <w:rPr>
+          <w:rFonts w:ascii="Times New Roman" w:hAnsi="Times New Roman" w:cs="Times New Roman"/>
+        </w:rPr>
+      </w:pPr>
+      <w:r>
+        <w:rPr>
+          <w:rFonts w:ascii="Times New Roman" w:hAnsi="Times New Roman" w:cs="Times New Roman" w:hint="eastAsia"/>
+        </w:rPr>
+        <w:t xml:space="preserve"> </w:t>
+      </w:r>
+      <w:r>
+        <w:rPr>
+          <w:rFonts w:ascii="Times New Roman" w:hAnsi="Times New Roman" w:cs="Times New Roman"/>
+        </w:rPr>
+        <w:t xml:space="preserve"> In the following session we discuss the effects of the network structure on epidemics. </w:t>
+      </w:r>
+      <w:r>
+        <w:rPr>
+          <w:rFonts w:ascii="Times New Roman" w:hAnsi="Times New Roman" w:cs="Times New Roman"/>
+        </w:rPr>
+        <w:t>In the previous sessions we fixed the first infectious node to be the node with the most out links. This is to ensure our experiment will not be affected by how the network is structured. But how does a node’s out degree affect our investigation? We present the following data:</w:t>
+      </w:r>
+    </w:p>
+    <w:p>
+      <w:pPr>
+        <w:jc w:val="both"/>
+        <w:rPr>
+          <w:rFonts w:ascii="Times New Roman" w:hAnsi="Times New Roman" w:cs="Times New Roman"/>
+        </w:rPr>
+      </w:pPr>
+      <w:r>
+        <w:rPr>
+          <w:rFonts w:ascii="Times New Roman" w:hAnsi="Times New Roman" w:cs="Times New Roman" w:hint="eastAsia"/>
+        </w:rPr>
+        <w:t xml:space="preserve"> </w:t>
+      </w:r>
+      <w:r>
+        <w:rPr>
+          <w:rFonts w:ascii="Times New Roman" w:hAnsi="Times New Roman" w:cs="Times New Roman"/>
+        </w:rPr>
+        <w:t xml:space="preserve"> The following graphs are obtained from the SIR model, by changing the first infectious node. </w:t>
+      </w:r>
+      <w:r>
+        <w:rPr>
+          <w:rFonts w:ascii="Times New Roman" w:hAnsi="Times New Roman" w:cs="Times New Roman"/>
+        </w:rPr>
+        <w:t>To prevent too many calculations, I have randomly picked 200 nodes for my assessment. The nodes are sorted according to their out degree. For every node, I will run the SIR simulation on it and measure the time stamp where the epidemic has stopped. The results are as follows:</w:t>
+      </w:r>
+    </w:p>
+    <w:p>
+      <w:pPr>
+        <w:jc w:val="center"/>
+        <w:rPr>
+          <w:rFonts w:ascii="Times New Roman" w:hAnsi="Times New Roman" w:cs="Times New Roman"/>
+        </w:rPr>
+      </w:pPr>
+      <w:r>
+        <w:rPr>
+          <w:noProof/>
+        </w:rPr>
+        <w:drawing>
+          <wp:inline distT="0" distB="0" distL="0" distR="0" wp14:anchorId="43CD283A" wp14:editId="0FF7588D">
+            <wp:extent cx="4669003" cy="3568700"/>
+            <wp:effectExtent l="0" t="0" r="17780" b="12700"/>
+            <wp:docPr id="33" name="圖表 33">
+              <a:extLst xmlns:a="http://schemas.openxmlformats.org/drawingml/2006/main">
+                <a:ext uri="{FF2B5EF4-FFF2-40B4-BE49-F238E27FC236}">
+                  <a16:creationId xmlns:a16="http://schemas.microsoft.com/office/drawing/2014/main" id="{BD81E2BD-E9C0-4C50-A304-E1C2EE75170C}"/>
+                </a:ext>
+              </a:extLst>
+            </wp:docPr>
+            <wp:cNvGraphicFramePr/>
+            <a:graphic xmlns:a="http://schemas.openxmlformats.org/drawingml/2006/main">
+              <a:graphicData uri="http://schemas.openxmlformats.org/drawingml/2006/chart">
+                <c:chart xmlns:c="http://schemas.openxmlformats.org/drawingml/2006/chart" xmlns:r="http://schemas.openxmlformats.org/officeDocument/2006/relationships" r:id="rId49"/>
+              </a:graphicData>
+            </a:graphic>
+          </wp:inline>
+        </w:drawing>
+      </w:r>
+    </w:p>
+    <w:p>
+      <w:pPr>
+        <w:jc w:val="center"/>
+        <w:rPr>
+          <w:rFonts w:ascii="Times New Roman" w:hAnsi="Times New Roman" w:cs="Times New Roman"/>
+          <w:sz w:val="20"/>
+          <w:szCs w:val="18"/>
+        </w:rPr>
+      </w:pPr>
+      <w:r>
+        <w:rPr>
+          <w:rFonts w:ascii="Times New Roman" w:hAnsi="Times New Roman" w:cs="Times New Roman" w:hint="eastAsia"/>
+          <w:sz w:val="20"/>
+          <w:szCs w:val="18"/>
+        </w:rPr>
+        <w:t>F</w:t>
+      </w:r>
+      <w:r>
+        <w:rPr>
+          <w:rFonts w:ascii="Times New Roman" w:hAnsi="Times New Roman" w:cs="Times New Roman"/>
+          <w:sz w:val="20"/>
+          <w:szCs w:val="18"/>
+        </w:rPr>
+        <w:t>ig. 10 Graph of Out Degree Versus Stop Time of SIR model</w:t>
+      </w:r>
+    </w:p>
+    <w:p>
+      <w:pPr>
+        <w:rPr>
+          <w:rFonts w:ascii="Times New Roman" w:hAnsi="Times New Roman" w:cs="Times New Roman" w:hint="eastAsia"/>
+        </w:rPr>
+      </w:pPr>
+      <w:r>
+        <w:rPr>
+          <w:rFonts w:ascii="Times New Roman" w:hAnsi="Times New Roman" w:cs="Times New Roman" w:hint="eastAsia"/>
+          <w:sz w:val="20"/>
+          <w:szCs w:val="18"/>
+        </w:rPr>
+        <w:lastRenderedPageBreak/>
+        <w:t xml:space="preserve"> </w:t>
+      </w:r>
+      <w:r>
+        <w:rPr>
+          <w:rFonts w:ascii="Times New Roman" w:hAnsi="Times New Roman" w:cs="Times New Roman"/>
+          <w:sz w:val="20"/>
+          <w:szCs w:val="18"/>
+        </w:rPr>
+        <w:t xml:space="preserve"> </w:t>
+      </w:r>
+      <w:r>
+        <w:rPr>
+          <w:rFonts w:ascii="Times New Roman" w:hAnsi="Times New Roman" w:cs="Times New Roman"/>
+        </w:rPr>
+        <w:t>In this graph, the x-axis represents the out degree of the nodes</w:t>
+      </w:r>
+      <w:r>
+        <w:rPr>
+          <w:rFonts w:ascii="Times New Roman" w:hAnsi="Times New Roman" w:cs="Times New Roman"/>
+        </w:rPr>
+        <w:t>, where the y-axis represents the time where the epidemic stops. From the graph we see a slightly positive relationship between the two variables, with a lot of fluctuations in between. This is because the stopping time does not only depend on the first node’s out degree. It is more dependent on the cluster density around the first node. Although the out degree contributes some to the density, that does not mean the neighbors are all having similar out degrees, hence having a lot of fluctuations. But in general, this graph shows us that choosing the first node to infect the disease also affects the outcome of the epidemic. Especially when we choose a node with a higher out degree, we would expect the epidemic to go on longer, and affect more nodes.</w:t>
+      </w:r>
+    </w:p>
+    <w:p>
+      <w:pPr>
+        <w:jc w:val="both"/>
+        <w:rPr>
+          <w:rFonts w:ascii="Times New Roman" w:hAnsi="Times New Roman" w:cs="Times New Roman"/>
+        </w:rPr>
+      </w:pPr>
+    </w:p>
+    <w:p>
+      <w:pPr>
+        <w:pStyle w:val="a3"/>
+        <w:numPr>
+          <w:ilvl w:val="0"/>
+          <w:numId w:val="1"/>
+        </w:numPr>
+        <w:ind w:leftChars="0"/>
+        <w:jc w:val="both"/>
+        <w:rPr>
+          <w:rFonts w:ascii="Times New Roman" w:hAnsi="Times New Roman" w:cs="Times New Roman"/>
+          <w:b/>
+          <w:bCs/>
+        </w:rPr>
+      </w:pPr>
+      <w:r>
+        <w:rPr>
+          <w:rFonts w:ascii="Times New Roman" w:hAnsi="Times New Roman" w:cs="Times New Roman" w:hint="eastAsia"/>
+          <w:b/>
+          <w:bCs/>
+        </w:rPr>
+        <w:t>C</w:t>
+      </w:r>
+      <w:r>
+        <w:rPr>
+          <w:rFonts w:ascii="Times New Roman" w:hAnsi="Times New Roman" w:cs="Times New Roman"/>
+          <w:b/>
+          <w:bCs/>
+        </w:rPr>
+        <w:t>onclusion</w:t>
+      </w:r>
+    </w:p>
+    <w:p>
+      <w:pPr>
+        <w:ind w:firstLineChars="100" w:firstLine="240"/>
+        <w:jc w:val="both"/>
+        <w:rPr>
+          <w:rFonts w:ascii="Times New Roman" w:hAnsi="Times New Roman" w:cs="Times New Roman"/>
+        </w:rPr>
+      </w:pPr>
+      <w:r>
+        <w:rPr>
+          <w:rFonts w:ascii="Times New Roman" w:hAnsi="Times New Roman" w:cs="Times New Roman"/>
+        </w:rPr>
+        <w:t xml:space="preserve">Throughout this project we have established a few results. By applying different models to the same data set, we see that the contagion probability has different effects to the eventual outcome of the epidemic. In the SIR model, the contagion probability affects the total people who might got the disease in the epidemic. But in the SIS model, this probability only controls where the equilibrium is located. In SIRS we also see that changing the contagion probability does not bring a very significant effect to the outcome. As for infectious period, all three models show that the longer the period, the more people will get infected. The infectious period also produces a wave-like pattern to all models, and it is more significant when the period is longer. </w:t>
+      </w:r>
+      <w:r>
+        <w:rPr>
+          <w:rFonts w:ascii="Times New Roman" w:hAnsi="Times New Roman" w:cs="Times New Roman"/>
+        </w:rPr>
+        <w:t>Finally,</w:t>
+      </w:r>
+      <w:r>
+        <w:rPr>
+          <w:rFonts w:ascii="Times New Roman" w:hAnsi="Times New Roman" w:cs="Times New Roman"/>
+        </w:rPr>
+        <w:t xml:space="preserve"> the choice of the first node to be infected is also important as it determines the rate of the first wave of infection. The higher the out degree of the first infected node, the more likely that the epidemic will go on longer.</w:t>
+      </w:r>
+    </w:p>
+    <w:p>
+      <w:pPr>
+        <w:ind w:firstLineChars="100" w:firstLine="240"/>
+        <w:jc w:val="both"/>
+        <w:rPr>
+          <w:rFonts w:ascii="Times New Roman" w:hAnsi="Times New Roman" w:cs="Times New Roman"/>
+        </w:rPr>
+      </w:pPr>
+      <w:r>
+        <w:rPr>
+          <w:rFonts w:ascii="Times New Roman" w:hAnsi="Times New Roman" w:cs="Times New Roman" w:hint="eastAsia"/>
+        </w:rPr>
+        <w:t>T</w:t>
+      </w:r>
+      <w:r>
+        <w:rPr>
+          <w:rFonts w:ascii="Times New Roman" w:hAnsi="Times New Roman" w:cs="Times New Roman"/>
+        </w:rPr>
+        <w:t>here are several weaknesses to my research. First, the probability in this model leads to non-replicable results, meaning there could be some inaccuracies in the experiment when the sample size is small. More data should be collected and normalized to prevent such an error. Moreover, the models I applied here is very basic and somewhat inaccurate of describing real life situations. We could add attributes like different infectious period and contagion probability for different nodes, or even adopt a changing network to deploy our models to achieve more accurate solutions.</w:t>
+      </w:r>
+    </w:p>
+    <w:p>
+      <w:pPr>
+        <w:ind w:firstLineChars="100" w:firstLine="240"/>
+        <w:jc w:val="both"/>
+        <w:rPr>
+          <w:rFonts w:ascii="Times New Roman" w:hAnsi="Times New Roman" w:cs="Times New Roman" w:hint="eastAsia"/>
+        </w:rPr>
+      </w:pPr>
+      <w:r>
+        <w:rPr>
+          <w:rFonts w:ascii="Times New Roman" w:hAnsi="Times New Roman" w:cs="Times New Roman"/>
+        </w:rPr>
+        <w:t>I hope that this project can demonstrate how the parameters of the epidemic models can affect the outcomes of an epidemic, which is helpful in social network analysis. Although the data presented might not be perfect, it somewhat represents certain graphical behavior in our society. The term “epidemic” here might not just mean the spread of disease, but also including the spread of a certain idea, ideal, or a behavior, which makes this whole experiment more meaningful than just applying in studying disease transmission.</w:t>
+      </w:r>
     </w:p>
     <w:sectPr>
       <w:pgSz w:w="12240" w:h="15840"/>
@@ -3380,6 +4282,119 @@
 <file path=word/numbering.xml><?xml version="1.0" encoding="utf-8"?>
 <w:numbering xmlns:wpc="http://schemas.microsoft.com/office/word/2010/wordprocessingCanvas" xmlns:cx="http://schemas.microsoft.com/office/drawing/2014/chartex" xmlns:cx1="http://schemas.microsoft.com/office/drawing/2015/9/8/chartex" xmlns:cx2="http://schemas.microsoft.com/office/drawing/2015/10/21/chartex" xmlns:cx3="http://schemas.microsoft.com/office/drawing/2016/5/9/chartex" xmlns:cx4="http://schemas.microsoft.com/office/drawing/2016/5/10/chartex" xmlns:cx5="http://schemas.microsoft.com/office/drawing/2016/5/11/chartex" xmlns:cx6="http://schemas.microsoft.com/office/drawing/2016/5/12/chartex" xmlns:cx7="http://schemas.microsoft.com/office/drawing/2016/5/13/chartex" xmlns:cx8="http://schemas.microsoft.com/office/drawing/2016/5/14/chartex" xmlns:mc="http://schemas.openxmlformats.org/markup-compatibility/2006" xmlns:aink="http://schemas.microsoft.com/office/drawing/2016/ink" xmlns:am3d="http://schemas.microsoft.com/office/drawing/2017/model3d" xmlns:o="urn:schemas-microsoft-com:office:office" xmlns:r="http://schemas.openxmlformats.org/officeDocument/2006/relationships" xmlns:m="http://schemas.openxmlformats.org/officeDocument/2006/math" xmlns:v="urn:schemas-microsoft-com:vml" xmlns:wp14="http://schemas.microsoft.com/office/word/2010/wordprocessingDrawing" xmlns:wp="http://schemas.openxmlformats.org/drawingml/2006/wordprocessingDrawing" xmlns:w10="urn:schemas-microsoft-com:office:word" xmlns:w="http://schemas.openxmlformats.org/wordprocessingml/2006/main" xmlns:w14="http://schemas.microsoft.com/office/word/2010/wordml" xmlns:w15="http://schemas.microsoft.com/office/word/2012/wordml" xmlns:w16cex="http://schemas.microsoft.com/office/word/2018/wordml/cex" xmlns:w16cid="http://schemas.microsoft.com/office/word/2016/wordml/cid" xmlns:w16="http://schemas.microsoft.com/office/word/2018/wordml" xmlns:w16sdtdh="http://schemas.microsoft.com/office/word/2020/wordml/sdtdatahash" xmlns:w16se="http://schemas.microsoft.com/office/word/2015/wordml/symex" xmlns:wpg="http://schemas.microsoft.com/office/word/2010/wordprocessingGroup" xmlns:wpi="http://schemas.microsoft.com/office/word/2010/wordprocessingInk" xmlns:wne="http://schemas.microsoft.com/office/word/2006/wordml" xmlns:wps="http://schemas.microsoft.com/office/word/2010/wordprocessingShape" mc:Ignorable="w14 w15 w16se w16cid w16 w16cex w16sdtdh wp14">
   <w:abstractNum w:abstractNumId="0" w15:restartNumberingAfterBreak="0">
+    <w:nsid w:val="0B6131DF"/>
+    <w:multiLevelType w:val="hybridMultilevel"/>
+    <w:tmpl w:val="0458E1F4"/>
+    <w:lvl w:ilvl="0" w:tplc="04090001">
+      <w:start w:val="1"/>
+      <w:numFmt w:val="bullet"/>
+      <w:lvlText w:val=""/>
+      <w:lvlJc w:val="left"/>
+      <w:pPr>
+        <w:ind w:left="840" w:hanging="480"/>
+      </w:pPr>
+      <w:rPr>
+        <w:rFonts w:ascii="Wingdings" w:hAnsi="Wingdings" w:hint="default"/>
+      </w:rPr>
+    </w:lvl>
+    <w:lvl w:ilvl="1" w:tplc="04090003" w:tentative="1">
+      <w:start w:val="1"/>
+      <w:numFmt w:val="bullet"/>
+      <w:lvlText w:val=""/>
+      <w:lvlJc w:val="left"/>
+      <w:pPr>
+        <w:ind w:left="1320" w:hanging="480"/>
+      </w:pPr>
+      <w:rPr>
+        <w:rFonts w:ascii="Wingdings" w:hAnsi="Wingdings" w:hint="default"/>
+      </w:rPr>
+    </w:lvl>
+    <w:lvl w:ilvl="2" w:tplc="04090005" w:tentative="1">
+      <w:start w:val="1"/>
+      <w:numFmt w:val="bullet"/>
+      <w:lvlText w:val=""/>
+      <w:lvlJc w:val="left"/>
+      <w:pPr>
+        <w:ind w:left="1800" w:hanging="480"/>
+      </w:pPr>
+      <w:rPr>
+        <w:rFonts w:ascii="Wingdings" w:hAnsi="Wingdings" w:hint="default"/>
+      </w:rPr>
+    </w:lvl>
+    <w:lvl w:ilvl="3" w:tplc="04090001" w:tentative="1">
+      <w:start w:val="1"/>
+      <w:numFmt w:val="bullet"/>
+      <w:lvlText w:val=""/>
+      <w:lvlJc w:val="left"/>
+      <w:pPr>
+        <w:ind w:left="2280" w:hanging="480"/>
+      </w:pPr>
+      <w:rPr>
+        <w:rFonts w:ascii="Wingdings" w:hAnsi="Wingdings" w:hint="default"/>
+      </w:rPr>
+    </w:lvl>
+    <w:lvl w:ilvl="4" w:tplc="04090003" w:tentative="1">
+      <w:start w:val="1"/>
+      <w:numFmt w:val="bullet"/>
+      <w:lvlText w:val=""/>
+      <w:lvlJc w:val="left"/>
+      <w:pPr>
+        <w:ind w:left="2760" w:hanging="480"/>
+      </w:pPr>
+      <w:rPr>
+        <w:rFonts w:ascii="Wingdings" w:hAnsi="Wingdings" w:hint="default"/>
+      </w:rPr>
+    </w:lvl>
+    <w:lvl w:ilvl="5" w:tplc="04090005" w:tentative="1">
+      <w:start w:val="1"/>
+      <w:numFmt w:val="bullet"/>
+      <w:lvlText w:val=""/>
+      <w:lvlJc w:val="left"/>
+      <w:pPr>
+        <w:ind w:left="3240" w:hanging="480"/>
+      </w:pPr>
+      <w:rPr>
+        <w:rFonts w:ascii="Wingdings" w:hAnsi="Wingdings" w:hint="default"/>
+      </w:rPr>
+    </w:lvl>
+    <w:lvl w:ilvl="6" w:tplc="04090001" w:tentative="1">
+      <w:start w:val="1"/>
+      <w:numFmt w:val="bullet"/>
+      <w:lvlText w:val=""/>
+      <w:lvlJc w:val="left"/>
+      <w:pPr>
+        <w:ind w:left="3720" w:hanging="480"/>
+      </w:pPr>
+      <w:rPr>
+        <w:rFonts w:ascii="Wingdings" w:hAnsi="Wingdings" w:hint="default"/>
+      </w:rPr>
+    </w:lvl>
+    <w:lvl w:ilvl="7" w:tplc="04090003" w:tentative="1">
+      <w:start w:val="1"/>
+      <w:numFmt w:val="bullet"/>
+      <w:lvlText w:val=""/>
+      <w:lvlJc w:val="left"/>
+      <w:pPr>
+        <w:ind w:left="4200" w:hanging="480"/>
+      </w:pPr>
+      <w:rPr>
+        <w:rFonts w:ascii="Wingdings" w:hAnsi="Wingdings" w:hint="default"/>
+      </w:rPr>
+    </w:lvl>
+    <w:lvl w:ilvl="8" w:tplc="04090005" w:tentative="1">
+      <w:start w:val="1"/>
+      <w:numFmt w:val="bullet"/>
+      <w:lvlText w:val=""/>
+      <w:lvlJc w:val="left"/>
+      <w:pPr>
+        <w:ind w:left="4680" w:hanging="480"/>
+      </w:pPr>
+      <w:rPr>
+        <w:rFonts w:ascii="Wingdings" w:hAnsi="Wingdings" w:hint="default"/>
+      </w:rPr>
+    </w:lvl>
+  </w:abstractNum>
+  <w:abstractNum w:abstractNumId="1" w15:restartNumberingAfterBreak="0">
     <w:nsid w:val="20F62E6F"/>
     <w:multiLevelType w:val="hybridMultilevel"/>
     <w:tmpl w:val="BCB2697E"/>
@@ -3468,10 +4483,10 @@
       </w:pPr>
     </w:lvl>
   </w:abstractNum>
-  <w:abstractNum w:abstractNumId="1" w15:restartNumberingAfterBreak="0">
-    <w:nsid w:val="58C3717C"/>
+  <w:abstractNum w:abstractNumId="2" w15:restartNumberingAfterBreak="0">
+    <w:nsid w:val="50660EAF"/>
     <w:multiLevelType w:val="hybridMultilevel"/>
-    <w:tmpl w:val="D0E44BBC"/>
+    <w:tmpl w:val="240073D8"/>
     <w:lvl w:ilvl="0" w:tplc="04090001">
       <w:start w:val="1"/>
       <w:numFmt w:val="bullet"/>
@@ -3581,11 +4596,130 @@
       </w:rPr>
     </w:lvl>
   </w:abstractNum>
+  <w:abstractNum w:abstractNumId="3" w15:restartNumberingAfterBreak="0">
+    <w:nsid w:val="58C3717C"/>
+    <w:multiLevelType w:val="hybridMultilevel"/>
+    <w:tmpl w:val="D0E44BBC"/>
+    <w:lvl w:ilvl="0" w:tplc="04090001">
+      <w:start w:val="1"/>
+      <w:numFmt w:val="bullet"/>
+      <w:lvlText w:val=""/>
+      <w:lvlJc w:val="left"/>
+      <w:pPr>
+        <w:ind w:left="480" w:hanging="480"/>
+      </w:pPr>
+      <w:rPr>
+        <w:rFonts w:ascii="Wingdings" w:hAnsi="Wingdings" w:hint="default"/>
+      </w:rPr>
+    </w:lvl>
+    <w:lvl w:ilvl="1" w:tplc="04090003" w:tentative="1">
+      <w:start w:val="1"/>
+      <w:numFmt w:val="bullet"/>
+      <w:lvlText w:val=""/>
+      <w:lvlJc w:val="left"/>
+      <w:pPr>
+        <w:ind w:left="960" w:hanging="480"/>
+      </w:pPr>
+      <w:rPr>
+        <w:rFonts w:ascii="Wingdings" w:hAnsi="Wingdings" w:hint="default"/>
+      </w:rPr>
+    </w:lvl>
+    <w:lvl w:ilvl="2" w:tplc="04090005" w:tentative="1">
+      <w:start w:val="1"/>
+      <w:numFmt w:val="bullet"/>
+      <w:lvlText w:val=""/>
+      <w:lvlJc w:val="left"/>
+      <w:pPr>
+        <w:ind w:left="1440" w:hanging="480"/>
+      </w:pPr>
+      <w:rPr>
+        <w:rFonts w:ascii="Wingdings" w:hAnsi="Wingdings" w:hint="default"/>
+      </w:rPr>
+    </w:lvl>
+    <w:lvl w:ilvl="3" w:tplc="04090001" w:tentative="1">
+      <w:start w:val="1"/>
+      <w:numFmt w:val="bullet"/>
+      <w:lvlText w:val=""/>
+      <w:lvlJc w:val="left"/>
+      <w:pPr>
+        <w:ind w:left="1920" w:hanging="480"/>
+      </w:pPr>
+      <w:rPr>
+        <w:rFonts w:ascii="Wingdings" w:hAnsi="Wingdings" w:hint="default"/>
+      </w:rPr>
+    </w:lvl>
+    <w:lvl w:ilvl="4" w:tplc="04090003" w:tentative="1">
+      <w:start w:val="1"/>
+      <w:numFmt w:val="bullet"/>
+      <w:lvlText w:val=""/>
+      <w:lvlJc w:val="left"/>
+      <w:pPr>
+        <w:ind w:left="2400" w:hanging="480"/>
+      </w:pPr>
+      <w:rPr>
+        <w:rFonts w:ascii="Wingdings" w:hAnsi="Wingdings" w:hint="default"/>
+      </w:rPr>
+    </w:lvl>
+    <w:lvl w:ilvl="5" w:tplc="04090005" w:tentative="1">
+      <w:start w:val="1"/>
+      <w:numFmt w:val="bullet"/>
+      <w:lvlText w:val=""/>
+      <w:lvlJc w:val="left"/>
+      <w:pPr>
+        <w:ind w:left="2880" w:hanging="480"/>
+      </w:pPr>
+      <w:rPr>
+        <w:rFonts w:ascii="Wingdings" w:hAnsi="Wingdings" w:hint="default"/>
+      </w:rPr>
+    </w:lvl>
+    <w:lvl w:ilvl="6" w:tplc="04090001" w:tentative="1">
+      <w:start w:val="1"/>
+      <w:numFmt w:val="bullet"/>
+      <w:lvlText w:val=""/>
+      <w:lvlJc w:val="left"/>
+      <w:pPr>
+        <w:ind w:left="3360" w:hanging="480"/>
+      </w:pPr>
+      <w:rPr>
+        <w:rFonts w:ascii="Wingdings" w:hAnsi="Wingdings" w:hint="default"/>
+      </w:rPr>
+    </w:lvl>
+    <w:lvl w:ilvl="7" w:tplc="04090003" w:tentative="1">
+      <w:start w:val="1"/>
+      <w:numFmt w:val="bullet"/>
+      <w:lvlText w:val=""/>
+      <w:lvlJc w:val="left"/>
+      <w:pPr>
+        <w:ind w:left="3840" w:hanging="480"/>
+      </w:pPr>
+      <w:rPr>
+        <w:rFonts w:ascii="Wingdings" w:hAnsi="Wingdings" w:hint="default"/>
+      </w:rPr>
+    </w:lvl>
+    <w:lvl w:ilvl="8" w:tplc="04090005" w:tentative="1">
+      <w:start w:val="1"/>
+      <w:numFmt w:val="bullet"/>
+      <w:lvlText w:val=""/>
+      <w:lvlJc w:val="left"/>
+      <w:pPr>
+        <w:ind w:left="4320" w:hanging="480"/>
+      </w:pPr>
+      <w:rPr>
+        <w:rFonts w:ascii="Wingdings" w:hAnsi="Wingdings" w:hint="default"/>
+      </w:rPr>
+    </w:lvl>
+  </w:abstractNum>
   <w:num w:numId="1">
+    <w:abstractNumId w:val="1"/>
+  </w:num>
+  <w:num w:numId="2">
+    <w:abstractNumId w:val="3"/>
+  </w:num>
+  <w:num w:numId="3">
     <w:abstractNumId w:val="0"/>
   </w:num>
-  <w:num w:numId="2">
-    <w:abstractNumId w:val="1"/>
+  <w:num w:numId="4">
+    <w:abstractNumId w:val="2"/>
   </w:num>
 </w:numbering>
 </file>
@@ -6436,6 +7570,934 @@
 </c:chartSpace>
 </file>
 
+<file path=word/charts/chart3.xml><?xml version="1.0" encoding="utf-8"?>
+<c:chartSpace xmlns:c="http://schemas.openxmlformats.org/drawingml/2006/chart" xmlns:a="http://schemas.openxmlformats.org/drawingml/2006/main" xmlns:r="http://schemas.openxmlformats.org/officeDocument/2006/relationships" xmlns:c16r2="http://schemas.microsoft.com/office/drawing/2015/06/chart">
+  <c:date1904 val="0"/>
+  <c:lang val="zh-TW"/>
+  <c:roundedCorners val="0"/>
+  <mc:AlternateContent xmlns:mc="http://schemas.openxmlformats.org/markup-compatibility/2006">
+    <mc:Choice xmlns:c14="http://schemas.microsoft.com/office/drawing/2007/8/2/chart" Requires="c14">
+      <c14:style val="102"/>
+    </mc:Choice>
+    <mc:Fallback>
+      <c:style val="2"/>
+    </mc:Fallback>
+  </mc:AlternateContent>
+  <c:chart>
+    <c:title>
+      <c:tx>
+        <c:rich>
+          <a:bodyPr rot="0" spcFirstLastPara="1" vertOverflow="ellipsis" vert="horz" wrap="square" anchor="ctr" anchorCtr="1"/>
+          <a:lstStyle/>
+          <a:p>
+            <a:pPr marL="0" marR="0" lvl="0" indent="0" algn="ctr" defTabSz="914400" rtl="0" eaLnBrk="1" fontAlgn="auto" latinLnBrk="0" hangingPunct="1">
+              <a:lnSpc>
+                <a:spcPct val="100000"/>
+              </a:lnSpc>
+              <a:spcBef>
+                <a:spcPts val="0"/>
+              </a:spcBef>
+              <a:spcAft>
+                <a:spcPts val="0"/>
+              </a:spcAft>
+              <a:buClrTx/>
+              <a:buSzTx/>
+              <a:buFontTx/>
+              <a:buNone/>
+              <a:tabLst/>
+              <a:defRPr sz="1400" b="0" i="0" u="none" strike="noStrike" kern="1200" spc="0" baseline="0">
+                <a:solidFill>
+                  <a:sysClr val="windowText" lastClr="000000">
+                    <a:lumMod val="65000"/>
+                    <a:lumOff val="35000"/>
+                  </a:sysClr>
+                </a:solidFill>
+                <a:latin typeface="+mn-lt"/>
+                <a:ea typeface="+mn-ea"/>
+                <a:cs typeface="+mn-cs"/>
+              </a:defRPr>
+            </a:pPr>
+            <a:r>
+              <a:rPr lang="en-US" altLang="zh-TW" sz="1800" b="0" i="0" baseline="0">
+                <a:effectLst/>
+              </a:rPr>
+              <a:t>Network Structure Effect on Stop Time</a:t>
+            </a:r>
+          </a:p>
+        </c:rich>
+      </c:tx>
+      <c:overlay val="0"/>
+      <c:spPr>
+        <a:noFill/>
+        <a:ln>
+          <a:noFill/>
+        </a:ln>
+        <a:effectLst/>
+      </c:spPr>
+      <c:txPr>
+        <a:bodyPr rot="0" spcFirstLastPara="1" vertOverflow="ellipsis" vert="horz" wrap="square" anchor="ctr" anchorCtr="1"/>
+        <a:lstStyle/>
+        <a:p>
+          <a:pPr marL="0" marR="0" lvl="0" indent="0" algn="ctr" defTabSz="914400" rtl="0" eaLnBrk="1" fontAlgn="auto" latinLnBrk="0" hangingPunct="1">
+            <a:lnSpc>
+              <a:spcPct val="100000"/>
+            </a:lnSpc>
+            <a:spcBef>
+              <a:spcPts val="0"/>
+            </a:spcBef>
+            <a:spcAft>
+              <a:spcPts val="0"/>
+            </a:spcAft>
+            <a:buClrTx/>
+            <a:buSzTx/>
+            <a:buFontTx/>
+            <a:buNone/>
+            <a:tabLst/>
+            <a:defRPr sz="1400" b="0" i="0" u="none" strike="noStrike" kern="1200" spc="0" baseline="0">
+              <a:solidFill>
+                <a:sysClr val="windowText" lastClr="000000">
+                  <a:lumMod val="65000"/>
+                  <a:lumOff val="35000"/>
+                </a:sysClr>
+              </a:solidFill>
+              <a:latin typeface="+mn-lt"/>
+              <a:ea typeface="+mn-ea"/>
+              <a:cs typeface="+mn-cs"/>
+            </a:defRPr>
+          </a:pPr>
+          <a:endParaRPr lang="zh-TW"/>
+        </a:p>
+      </c:txPr>
+    </c:title>
+    <c:autoTitleDeleted val="0"/>
+    <c:plotArea>
+      <c:layout/>
+      <c:lineChart>
+        <c:grouping val="standard"/>
+        <c:varyColors val="0"/>
+        <c:ser>
+          <c:idx val="1"/>
+          <c:order val="0"/>
+          <c:tx>
+            <c:strRef>
+              <c:f>'network effect'!$D$1</c:f>
+              <c:strCache>
+                <c:ptCount val="1"/>
+                <c:pt idx="0">
+                  <c:v>stopTime</c:v>
+                </c:pt>
+              </c:strCache>
+            </c:strRef>
+          </c:tx>
+          <c:spPr>
+            <a:ln w="28575" cap="rnd">
+              <a:solidFill>
+                <a:schemeClr val="accent2"/>
+              </a:solidFill>
+              <a:round/>
+            </a:ln>
+            <a:effectLst/>
+          </c:spPr>
+          <c:marker>
+            <c:symbol val="none"/>
+          </c:marker>
+          <c:val>
+            <c:numRef>
+              <c:f>'network effect'!$D$2:$D$197</c:f>
+              <c:numCache>
+                <c:formatCode>General</c:formatCode>
+                <c:ptCount val="196"/>
+                <c:pt idx="0">
+                  <c:v>5</c:v>
+                </c:pt>
+                <c:pt idx="1">
+                  <c:v>5</c:v>
+                </c:pt>
+                <c:pt idx="2">
+                  <c:v>5</c:v>
+                </c:pt>
+                <c:pt idx="3">
+                  <c:v>5</c:v>
+                </c:pt>
+                <c:pt idx="4">
+                  <c:v>5</c:v>
+                </c:pt>
+                <c:pt idx="5">
+                  <c:v>5</c:v>
+                </c:pt>
+                <c:pt idx="6">
+                  <c:v>5</c:v>
+                </c:pt>
+                <c:pt idx="7">
+                  <c:v>5</c:v>
+                </c:pt>
+                <c:pt idx="8">
+                  <c:v>5</c:v>
+                </c:pt>
+                <c:pt idx="9">
+                  <c:v>5</c:v>
+                </c:pt>
+                <c:pt idx="10">
+                  <c:v>5</c:v>
+                </c:pt>
+                <c:pt idx="11">
+                  <c:v>5</c:v>
+                </c:pt>
+                <c:pt idx="12">
+                  <c:v>5</c:v>
+                </c:pt>
+                <c:pt idx="13">
+                  <c:v>5</c:v>
+                </c:pt>
+                <c:pt idx="14">
+                  <c:v>5</c:v>
+                </c:pt>
+                <c:pt idx="15">
+                  <c:v>5</c:v>
+                </c:pt>
+                <c:pt idx="16">
+                  <c:v>5</c:v>
+                </c:pt>
+                <c:pt idx="17">
+                  <c:v>5</c:v>
+                </c:pt>
+                <c:pt idx="18">
+                  <c:v>5</c:v>
+                </c:pt>
+                <c:pt idx="19">
+                  <c:v>5</c:v>
+                </c:pt>
+                <c:pt idx="20">
+                  <c:v>5</c:v>
+                </c:pt>
+                <c:pt idx="21">
+                  <c:v>5</c:v>
+                </c:pt>
+                <c:pt idx="22">
+                  <c:v>5</c:v>
+                </c:pt>
+                <c:pt idx="23">
+                  <c:v>5</c:v>
+                </c:pt>
+                <c:pt idx="24">
+                  <c:v>5</c:v>
+                </c:pt>
+                <c:pt idx="25">
+                  <c:v>5</c:v>
+                </c:pt>
+                <c:pt idx="26">
+                  <c:v>8</c:v>
+                </c:pt>
+                <c:pt idx="27">
+                  <c:v>7</c:v>
+                </c:pt>
+                <c:pt idx="28">
+                  <c:v>13</c:v>
+                </c:pt>
+                <c:pt idx="29">
+                  <c:v>7</c:v>
+                </c:pt>
+                <c:pt idx="30">
+                  <c:v>16</c:v>
+                </c:pt>
+                <c:pt idx="31">
+                  <c:v>9</c:v>
+                </c:pt>
+                <c:pt idx="32">
+                  <c:v>7</c:v>
+                </c:pt>
+                <c:pt idx="33">
+                  <c:v>12</c:v>
+                </c:pt>
+                <c:pt idx="34">
+                  <c:v>7</c:v>
+                </c:pt>
+                <c:pt idx="35">
+                  <c:v>8</c:v>
+                </c:pt>
+                <c:pt idx="36">
+                  <c:v>7</c:v>
+                </c:pt>
+                <c:pt idx="37">
+                  <c:v>10</c:v>
+                </c:pt>
+                <c:pt idx="38">
+                  <c:v>11</c:v>
+                </c:pt>
+                <c:pt idx="39">
+                  <c:v>7</c:v>
+                </c:pt>
+                <c:pt idx="40">
+                  <c:v>27</c:v>
+                </c:pt>
+                <c:pt idx="41">
+                  <c:v>13</c:v>
+                </c:pt>
+                <c:pt idx="42">
+                  <c:v>18</c:v>
+                </c:pt>
+                <c:pt idx="43">
+                  <c:v>17</c:v>
+                </c:pt>
+                <c:pt idx="44">
+                  <c:v>11</c:v>
+                </c:pt>
+                <c:pt idx="45">
+                  <c:v>9</c:v>
+                </c:pt>
+                <c:pt idx="46">
+                  <c:v>19</c:v>
+                </c:pt>
+                <c:pt idx="47">
+                  <c:v>17</c:v>
+                </c:pt>
+                <c:pt idx="48">
+                  <c:v>14</c:v>
+                </c:pt>
+                <c:pt idx="49">
+                  <c:v>19</c:v>
+                </c:pt>
+                <c:pt idx="50">
+                  <c:v>9</c:v>
+                </c:pt>
+                <c:pt idx="51">
+                  <c:v>25</c:v>
+                </c:pt>
+                <c:pt idx="52">
+                  <c:v>22</c:v>
+                </c:pt>
+                <c:pt idx="53">
+                  <c:v>13</c:v>
+                </c:pt>
+                <c:pt idx="54">
+                  <c:v>24</c:v>
+                </c:pt>
+                <c:pt idx="55">
+                  <c:v>14</c:v>
+                </c:pt>
+                <c:pt idx="56">
+                  <c:v>16</c:v>
+                </c:pt>
+                <c:pt idx="57">
+                  <c:v>13</c:v>
+                </c:pt>
+                <c:pt idx="58">
+                  <c:v>10</c:v>
+                </c:pt>
+                <c:pt idx="59">
+                  <c:v>10</c:v>
+                </c:pt>
+                <c:pt idx="60">
+                  <c:v>8</c:v>
+                </c:pt>
+                <c:pt idx="61">
+                  <c:v>9</c:v>
+                </c:pt>
+                <c:pt idx="62">
+                  <c:v>7</c:v>
+                </c:pt>
+                <c:pt idx="63">
+                  <c:v>17</c:v>
+                </c:pt>
+                <c:pt idx="64">
+                  <c:v>28</c:v>
+                </c:pt>
+                <c:pt idx="65">
+                  <c:v>15</c:v>
+                </c:pt>
+                <c:pt idx="66">
+                  <c:v>10</c:v>
+                </c:pt>
+                <c:pt idx="67">
+                  <c:v>11</c:v>
+                </c:pt>
+                <c:pt idx="68">
+                  <c:v>12</c:v>
+                </c:pt>
+                <c:pt idx="69">
+                  <c:v>18</c:v>
+                </c:pt>
+                <c:pt idx="70">
+                  <c:v>10</c:v>
+                </c:pt>
+                <c:pt idx="71">
+                  <c:v>21</c:v>
+                </c:pt>
+                <c:pt idx="72">
+                  <c:v>17</c:v>
+                </c:pt>
+                <c:pt idx="73">
+                  <c:v>25</c:v>
+                </c:pt>
+                <c:pt idx="74">
+                  <c:v>10</c:v>
+                </c:pt>
+                <c:pt idx="75">
+                  <c:v>15</c:v>
+                </c:pt>
+                <c:pt idx="76">
+                  <c:v>8</c:v>
+                </c:pt>
+                <c:pt idx="77">
+                  <c:v>9</c:v>
+                </c:pt>
+                <c:pt idx="78">
+                  <c:v>15</c:v>
+                </c:pt>
+                <c:pt idx="79">
+                  <c:v>10</c:v>
+                </c:pt>
+                <c:pt idx="80">
+                  <c:v>21</c:v>
+                </c:pt>
+                <c:pt idx="81">
+                  <c:v>22</c:v>
+                </c:pt>
+                <c:pt idx="82">
+                  <c:v>26</c:v>
+                </c:pt>
+                <c:pt idx="83">
+                  <c:v>17</c:v>
+                </c:pt>
+                <c:pt idx="84">
+                  <c:v>25</c:v>
+                </c:pt>
+                <c:pt idx="85">
+                  <c:v>18</c:v>
+                </c:pt>
+                <c:pt idx="86">
+                  <c:v>16</c:v>
+                </c:pt>
+                <c:pt idx="87">
+                  <c:v>12</c:v>
+                </c:pt>
+                <c:pt idx="88">
+                  <c:v>17</c:v>
+                </c:pt>
+                <c:pt idx="89">
+                  <c:v>14</c:v>
+                </c:pt>
+                <c:pt idx="90">
+                  <c:v>22</c:v>
+                </c:pt>
+                <c:pt idx="91">
+                  <c:v>20</c:v>
+                </c:pt>
+                <c:pt idx="92">
+                  <c:v>20</c:v>
+                </c:pt>
+                <c:pt idx="93">
+                  <c:v>11</c:v>
+                </c:pt>
+                <c:pt idx="94">
+                  <c:v>21</c:v>
+                </c:pt>
+                <c:pt idx="95">
+                  <c:v>13</c:v>
+                </c:pt>
+                <c:pt idx="96">
+                  <c:v>22</c:v>
+                </c:pt>
+                <c:pt idx="97">
+                  <c:v>17</c:v>
+                </c:pt>
+                <c:pt idx="98">
+                  <c:v>18</c:v>
+                </c:pt>
+                <c:pt idx="99">
+                  <c:v>12</c:v>
+                </c:pt>
+                <c:pt idx="100">
+                  <c:v>10</c:v>
+                </c:pt>
+                <c:pt idx="101">
+                  <c:v>26</c:v>
+                </c:pt>
+                <c:pt idx="102">
+                  <c:v>22</c:v>
+                </c:pt>
+                <c:pt idx="103">
+                  <c:v>18</c:v>
+                </c:pt>
+                <c:pt idx="104">
+                  <c:v>24</c:v>
+                </c:pt>
+                <c:pt idx="105">
+                  <c:v>21</c:v>
+                </c:pt>
+                <c:pt idx="106">
+                  <c:v>24</c:v>
+                </c:pt>
+                <c:pt idx="107">
+                  <c:v>18</c:v>
+                </c:pt>
+                <c:pt idx="108">
+                  <c:v>12</c:v>
+                </c:pt>
+                <c:pt idx="109">
+                  <c:v>23</c:v>
+                </c:pt>
+                <c:pt idx="110">
+                  <c:v>25</c:v>
+                </c:pt>
+                <c:pt idx="111">
+                  <c:v>23</c:v>
+                </c:pt>
+                <c:pt idx="112">
+                  <c:v>20</c:v>
+                </c:pt>
+                <c:pt idx="113">
+                  <c:v>21</c:v>
+                </c:pt>
+                <c:pt idx="114">
+                  <c:v>19</c:v>
+                </c:pt>
+                <c:pt idx="115">
+                  <c:v>10</c:v>
+                </c:pt>
+                <c:pt idx="116">
+                  <c:v>20</c:v>
+                </c:pt>
+                <c:pt idx="117">
+                  <c:v>16</c:v>
+                </c:pt>
+                <c:pt idx="118">
+                  <c:v>25</c:v>
+                </c:pt>
+                <c:pt idx="119">
+                  <c:v>21</c:v>
+                </c:pt>
+                <c:pt idx="120">
+                  <c:v>17</c:v>
+                </c:pt>
+                <c:pt idx="121">
+                  <c:v>22</c:v>
+                </c:pt>
+                <c:pt idx="122">
+                  <c:v>22</c:v>
+                </c:pt>
+                <c:pt idx="123">
+                  <c:v>23</c:v>
+                </c:pt>
+                <c:pt idx="124">
+                  <c:v>17</c:v>
+                </c:pt>
+                <c:pt idx="125">
+                  <c:v>18</c:v>
+                </c:pt>
+                <c:pt idx="126">
+                  <c:v>20</c:v>
+                </c:pt>
+                <c:pt idx="127">
+                  <c:v>24</c:v>
+                </c:pt>
+                <c:pt idx="128">
+                  <c:v>18</c:v>
+                </c:pt>
+                <c:pt idx="129">
+                  <c:v>23</c:v>
+                </c:pt>
+                <c:pt idx="130">
+                  <c:v>21</c:v>
+                </c:pt>
+                <c:pt idx="131">
+                  <c:v>22</c:v>
+                </c:pt>
+                <c:pt idx="132">
+                  <c:v>19</c:v>
+                </c:pt>
+                <c:pt idx="133">
+                  <c:v>14</c:v>
+                </c:pt>
+                <c:pt idx="134">
+                  <c:v>18</c:v>
+                </c:pt>
+                <c:pt idx="135">
+                  <c:v>28</c:v>
+                </c:pt>
+                <c:pt idx="136">
+                  <c:v>22</c:v>
+                </c:pt>
+                <c:pt idx="137">
+                  <c:v>15</c:v>
+                </c:pt>
+                <c:pt idx="138">
+                  <c:v>19</c:v>
+                </c:pt>
+                <c:pt idx="139">
+                  <c:v>18</c:v>
+                </c:pt>
+                <c:pt idx="140">
+                  <c:v>24</c:v>
+                </c:pt>
+                <c:pt idx="141">
+                  <c:v>25</c:v>
+                </c:pt>
+                <c:pt idx="142">
+                  <c:v>23</c:v>
+                </c:pt>
+                <c:pt idx="143">
+                  <c:v>17</c:v>
+                </c:pt>
+                <c:pt idx="144">
+                  <c:v>17</c:v>
+                </c:pt>
+                <c:pt idx="145">
+                  <c:v>27</c:v>
+                </c:pt>
+                <c:pt idx="146">
+                  <c:v>16</c:v>
+                </c:pt>
+                <c:pt idx="147">
+                  <c:v>19</c:v>
+                </c:pt>
+                <c:pt idx="148">
+                  <c:v>32</c:v>
+                </c:pt>
+                <c:pt idx="149">
+                  <c:v>15</c:v>
+                </c:pt>
+                <c:pt idx="150">
+                  <c:v>22</c:v>
+                </c:pt>
+                <c:pt idx="151">
+                  <c:v>18</c:v>
+                </c:pt>
+                <c:pt idx="152">
+                  <c:v>26</c:v>
+                </c:pt>
+                <c:pt idx="153">
+                  <c:v>15</c:v>
+                </c:pt>
+                <c:pt idx="154">
+                  <c:v>14</c:v>
+                </c:pt>
+                <c:pt idx="155">
+                  <c:v>18</c:v>
+                </c:pt>
+                <c:pt idx="156">
+                  <c:v>17</c:v>
+                </c:pt>
+                <c:pt idx="157">
+                  <c:v>21</c:v>
+                </c:pt>
+                <c:pt idx="158">
+                  <c:v>17</c:v>
+                </c:pt>
+                <c:pt idx="159">
+                  <c:v>20</c:v>
+                </c:pt>
+                <c:pt idx="160">
+                  <c:v>20</c:v>
+                </c:pt>
+                <c:pt idx="161">
+                  <c:v>14</c:v>
+                </c:pt>
+                <c:pt idx="162">
+                  <c:v>21</c:v>
+                </c:pt>
+                <c:pt idx="163">
+                  <c:v>22</c:v>
+                </c:pt>
+                <c:pt idx="164">
+                  <c:v>28</c:v>
+                </c:pt>
+                <c:pt idx="165">
+                  <c:v>21</c:v>
+                </c:pt>
+                <c:pt idx="166">
+                  <c:v>22</c:v>
+                </c:pt>
+                <c:pt idx="167">
+                  <c:v>21</c:v>
+                </c:pt>
+                <c:pt idx="168">
+                  <c:v>22</c:v>
+                </c:pt>
+                <c:pt idx="169">
+                  <c:v>24</c:v>
+                </c:pt>
+                <c:pt idx="170">
+                  <c:v>16</c:v>
+                </c:pt>
+                <c:pt idx="171">
+                  <c:v>34</c:v>
+                </c:pt>
+                <c:pt idx="172">
+                  <c:v>24</c:v>
+                </c:pt>
+                <c:pt idx="173">
+                  <c:v>18</c:v>
+                </c:pt>
+                <c:pt idx="174">
+                  <c:v>27</c:v>
+                </c:pt>
+                <c:pt idx="175">
+                  <c:v>21</c:v>
+                </c:pt>
+                <c:pt idx="176">
+                  <c:v>19</c:v>
+                </c:pt>
+                <c:pt idx="177">
+                  <c:v>20</c:v>
+                </c:pt>
+                <c:pt idx="178">
+                  <c:v>24</c:v>
+                </c:pt>
+                <c:pt idx="179">
+                  <c:v>22</c:v>
+                </c:pt>
+                <c:pt idx="180">
+                  <c:v>25</c:v>
+                </c:pt>
+                <c:pt idx="181">
+                  <c:v>22</c:v>
+                </c:pt>
+                <c:pt idx="182">
+                  <c:v>21</c:v>
+                </c:pt>
+                <c:pt idx="183">
+                  <c:v>23</c:v>
+                </c:pt>
+                <c:pt idx="184">
+                  <c:v>17</c:v>
+                </c:pt>
+                <c:pt idx="185">
+                  <c:v>26</c:v>
+                </c:pt>
+                <c:pt idx="186">
+                  <c:v>18</c:v>
+                </c:pt>
+                <c:pt idx="187">
+                  <c:v>16</c:v>
+                </c:pt>
+                <c:pt idx="188">
+                  <c:v>16</c:v>
+                </c:pt>
+                <c:pt idx="189">
+                  <c:v>16</c:v>
+                </c:pt>
+                <c:pt idx="190">
+                  <c:v>16</c:v>
+                </c:pt>
+                <c:pt idx="191">
+                  <c:v>22</c:v>
+                </c:pt>
+                <c:pt idx="192">
+                  <c:v>22</c:v>
+                </c:pt>
+                <c:pt idx="193">
+                  <c:v>23</c:v>
+                </c:pt>
+                <c:pt idx="194">
+                  <c:v>27</c:v>
+                </c:pt>
+                <c:pt idx="195">
+                  <c:v>20</c:v>
+                </c:pt>
+              </c:numCache>
+            </c:numRef>
+          </c:val>
+          <c:smooth val="0"/>
+          <c:extLst>
+            <c:ext xmlns:c16="http://schemas.microsoft.com/office/drawing/2014/chart" uri="{C3380CC4-5D6E-409C-BE32-E72D297353CC}">
+              <c16:uniqueId val="{00000000-02B5-40AA-AFF1-C9F91BAD643A}"/>
+            </c:ext>
+          </c:extLst>
+        </c:ser>
+        <c:dLbls>
+          <c:showLegendKey val="0"/>
+          <c:showVal val="0"/>
+          <c:showCatName val="0"/>
+          <c:showSerName val="0"/>
+          <c:showPercent val="0"/>
+          <c:showBubbleSize val="0"/>
+        </c:dLbls>
+        <c:smooth val="0"/>
+        <c:axId val="1213834432"/>
+        <c:axId val="1213829440"/>
+      </c:lineChart>
+      <c:catAx>
+        <c:axId val="1213834432"/>
+        <c:scaling>
+          <c:orientation val="minMax"/>
+        </c:scaling>
+        <c:delete val="0"/>
+        <c:axPos val="b"/>
+        <c:numFmt formatCode="General" sourceLinked="1"/>
+        <c:majorTickMark val="none"/>
+        <c:minorTickMark val="none"/>
+        <c:tickLblPos val="nextTo"/>
+        <c:spPr>
+          <a:noFill/>
+          <a:ln w="9525" cap="flat" cmpd="sng" algn="ctr">
+            <a:solidFill>
+              <a:schemeClr val="tx1">
+                <a:lumMod val="15000"/>
+                <a:lumOff val="85000"/>
+              </a:schemeClr>
+            </a:solidFill>
+            <a:round/>
+          </a:ln>
+          <a:effectLst/>
+        </c:spPr>
+        <c:txPr>
+          <a:bodyPr rot="-60000000" spcFirstLastPara="1" vertOverflow="ellipsis" vert="horz" wrap="square" anchor="ctr" anchorCtr="1"/>
+          <a:lstStyle/>
+          <a:p>
+            <a:pPr>
+              <a:defRPr sz="900" b="0" i="0" u="none" strike="noStrike" kern="1200" baseline="0">
+                <a:solidFill>
+                  <a:schemeClr val="tx1">
+                    <a:lumMod val="65000"/>
+                    <a:lumOff val="35000"/>
+                  </a:schemeClr>
+                </a:solidFill>
+                <a:latin typeface="+mn-lt"/>
+                <a:ea typeface="+mn-ea"/>
+                <a:cs typeface="+mn-cs"/>
+              </a:defRPr>
+            </a:pPr>
+            <a:endParaRPr lang="zh-TW"/>
+          </a:p>
+        </c:txPr>
+        <c:crossAx val="1213829440"/>
+        <c:crosses val="autoZero"/>
+        <c:auto val="1"/>
+        <c:lblAlgn val="ctr"/>
+        <c:lblOffset val="100"/>
+        <c:noMultiLvlLbl val="0"/>
+      </c:catAx>
+      <c:valAx>
+        <c:axId val="1213829440"/>
+        <c:scaling>
+          <c:orientation val="minMax"/>
+        </c:scaling>
+        <c:delete val="0"/>
+        <c:axPos val="l"/>
+        <c:majorGridlines>
+          <c:spPr>
+            <a:ln w="9525" cap="flat" cmpd="sng" algn="ctr">
+              <a:solidFill>
+                <a:schemeClr val="tx1">
+                  <a:lumMod val="15000"/>
+                  <a:lumOff val="85000"/>
+                </a:schemeClr>
+              </a:solidFill>
+              <a:round/>
+            </a:ln>
+            <a:effectLst/>
+          </c:spPr>
+        </c:majorGridlines>
+        <c:numFmt formatCode="General" sourceLinked="1"/>
+        <c:majorTickMark val="none"/>
+        <c:minorTickMark val="none"/>
+        <c:tickLblPos val="nextTo"/>
+        <c:spPr>
+          <a:noFill/>
+          <a:ln>
+            <a:noFill/>
+          </a:ln>
+          <a:effectLst/>
+        </c:spPr>
+        <c:txPr>
+          <a:bodyPr rot="-60000000" spcFirstLastPara="1" vertOverflow="ellipsis" vert="horz" wrap="square" anchor="ctr" anchorCtr="1"/>
+          <a:lstStyle/>
+          <a:p>
+            <a:pPr>
+              <a:defRPr sz="900" b="0" i="0" u="none" strike="noStrike" kern="1200" baseline="0">
+                <a:solidFill>
+                  <a:schemeClr val="tx1">
+                    <a:lumMod val="65000"/>
+                    <a:lumOff val="35000"/>
+                  </a:schemeClr>
+                </a:solidFill>
+                <a:latin typeface="+mn-lt"/>
+                <a:ea typeface="+mn-ea"/>
+                <a:cs typeface="+mn-cs"/>
+              </a:defRPr>
+            </a:pPr>
+            <a:endParaRPr lang="zh-TW"/>
+          </a:p>
+        </c:txPr>
+        <c:crossAx val="1213834432"/>
+        <c:crosses val="autoZero"/>
+        <c:crossBetween val="between"/>
+      </c:valAx>
+      <c:spPr>
+        <a:noFill/>
+        <a:ln>
+          <a:noFill/>
+        </a:ln>
+        <a:effectLst/>
+      </c:spPr>
+    </c:plotArea>
+    <c:legend>
+      <c:legendPos val="b"/>
+      <c:overlay val="0"/>
+      <c:spPr>
+        <a:noFill/>
+        <a:ln>
+          <a:noFill/>
+        </a:ln>
+        <a:effectLst/>
+      </c:spPr>
+      <c:txPr>
+        <a:bodyPr rot="0" spcFirstLastPara="1" vertOverflow="ellipsis" vert="horz" wrap="square" anchor="ctr" anchorCtr="1"/>
+        <a:lstStyle/>
+        <a:p>
+          <a:pPr>
+            <a:defRPr sz="900" b="0" i="0" u="none" strike="noStrike" kern="1200" baseline="0">
+              <a:solidFill>
+                <a:schemeClr val="tx1">
+                  <a:lumMod val="65000"/>
+                  <a:lumOff val="35000"/>
+                </a:schemeClr>
+              </a:solidFill>
+              <a:latin typeface="+mn-lt"/>
+              <a:ea typeface="+mn-ea"/>
+              <a:cs typeface="+mn-cs"/>
+            </a:defRPr>
+          </a:pPr>
+          <a:endParaRPr lang="zh-TW"/>
+        </a:p>
+      </c:txPr>
+    </c:legend>
+    <c:plotVisOnly val="1"/>
+    <c:dispBlanksAs val="gap"/>
+    <c:showDLblsOverMax val="0"/>
+  </c:chart>
+  <c:spPr>
+    <a:solidFill>
+      <a:schemeClr val="bg1"/>
+    </a:solidFill>
+    <a:ln w="9525" cap="flat" cmpd="sng" algn="ctr">
+      <a:solidFill>
+        <a:schemeClr val="tx1">
+          <a:lumMod val="15000"/>
+          <a:lumOff val="85000"/>
+        </a:schemeClr>
+      </a:solidFill>
+      <a:round/>
+    </a:ln>
+    <a:effectLst/>
+  </c:spPr>
+  <c:txPr>
+    <a:bodyPr/>
+    <a:lstStyle/>
+    <a:p>
+      <a:pPr>
+        <a:defRPr/>
+      </a:pPr>
+      <a:endParaRPr lang="zh-TW"/>
+    </a:p>
+  </c:txPr>
+  <c:externalData r:id="rId3">
+    <c:autoUpdate val="0"/>
+  </c:externalData>
+</c:chartSpace>
+</file>
+
 <file path=word/charts/colors1.xml><?xml version="1.0" encoding="utf-8"?>
 <cs:colorStyle xmlns:cs="http://schemas.microsoft.com/office/drawing/2012/chartStyle" xmlns:a="http://schemas.openxmlformats.org/drawingml/2006/main" meth="cycle" id="10">
   <a:schemeClr val="accent1"/>
@@ -6477,6 +8539,46 @@
 </file>
 
 <file path=word/charts/colors2.xml><?xml version="1.0" encoding="utf-8"?>
+<cs:colorStyle xmlns:cs="http://schemas.microsoft.com/office/drawing/2012/chartStyle" xmlns:a="http://schemas.openxmlformats.org/drawingml/2006/main" meth="cycle" id="10">
+  <a:schemeClr val="accent1"/>
+  <a:schemeClr val="accent2"/>
+  <a:schemeClr val="accent3"/>
+  <a:schemeClr val="accent4"/>
+  <a:schemeClr val="accent5"/>
+  <a:schemeClr val="accent6"/>
+  <cs:variation/>
+  <cs:variation>
+    <a:lumMod val="60000"/>
+  </cs:variation>
+  <cs:variation>
+    <a:lumMod val="80000"/>
+    <a:lumOff val="20000"/>
+  </cs:variation>
+  <cs:variation>
+    <a:lumMod val="80000"/>
+  </cs:variation>
+  <cs:variation>
+    <a:lumMod val="60000"/>
+    <a:lumOff val="40000"/>
+  </cs:variation>
+  <cs:variation>
+    <a:lumMod val="50000"/>
+  </cs:variation>
+  <cs:variation>
+    <a:lumMod val="70000"/>
+    <a:lumOff val="30000"/>
+  </cs:variation>
+  <cs:variation>
+    <a:lumMod val="70000"/>
+  </cs:variation>
+  <cs:variation>
+    <a:lumMod val="50000"/>
+    <a:lumOff val="50000"/>
+  </cs:variation>
+</cs:colorStyle>
+</file>
+
+<file path=word/charts/colors3.xml><?xml version="1.0" encoding="utf-8"?>
 <cs:colorStyle xmlns:cs="http://schemas.microsoft.com/office/drawing/2012/chartStyle" xmlns:a="http://schemas.openxmlformats.org/drawingml/2006/main" meth="cycle" id="10">
   <a:schemeClr val="accent1"/>
   <a:schemeClr val="accent2"/>
@@ -7526,6 +9628,522 @@
 </cs:chartStyle>
 </file>
 
+<file path=word/charts/style3.xml><?xml version="1.0" encoding="utf-8"?>
+<cs:chartStyle xmlns:cs="http://schemas.microsoft.com/office/drawing/2012/chartStyle" xmlns:a="http://schemas.openxmlformats.org/drawingml/2006/main" id="227">
+  <cs:axisTitle>
+    <cs:lnRef idx="0"/>
+    <cs:fillRef idx="0"/>
+    <cs:effectRef idx="0"/>
+    <cs:fontRef idx="minor">
+      <a:schemeClr val="tx1">
+        <a:lumMod val="65000"/>
+        <a:lumOff val="35000"/>
+      </a:schemeClr>
+    </cs:fontRef>
+    <cs:defRPr sz="1000" kern="1200"/>
+  </cs:axisTitle>
+  <cs:categoryAxis>
+    <cs:lnRef idx="0"/>
+    <cs:fillRef idx="0"/>
+    <cs:effectRef idx="0"/>
+    <cs:fontRef idx="minor">
+      <a:schemeClr val="tx1">
+        <a:lumMod val="65000"/>
+        <a:lumOff val="35000"/>
+      </a:schemeClr>
+    </cs:fontRef>
+    <cs:spPr>
+      <a:ln w="9525" cap="flat" cmpd="sng" algn="ctr">
+        <a:solidFill>
+          <a:schemeClr val="tx1">
+            <a:lumMod val="15000"/>
+            <a:lumOff val="85000"/>
+          </a:schemeClr>
+        </a:solidFill>
+        <a:round/>
+      </a:ln>
+    </cs:spPr>
+    <cs:defRPr sz="900" kern="1200"/>
+  </cs:categoryAxis>
+  <cs:chartArea mods="allowNoFillOverride allowNoLineOverride">
+    <cs:lnRef idx="0"/>
+    <cs:fillRef idx="0"/>
+    <cs:effectRef idx="0"/>
+    <cs:fontRef idx="minor">
+      <a:schemeClr val="tx1"/>
+    </cs:fontRef>
+    <cs:spPr>
+      <a:solidFill>
+        <a:schemeClr val="bg1"/>
+      </a:solidFill>
+      <a:ln w="9525" cap="flat" cmpd="sng" algn="ctr">
+        <a:solidFill>
+          <a:schemeClr val="tx1">
+            <a:lumMod val="15000"/>
+            <a:lumOff val="85000"/>
+          </a:schemeClr>
+        </a:solidFill>
+        <a:round/>
+      </a:ln>
+    </cs:spPr>
+    <cs:defRPr sz="1000" kern="1200"/>
+  </cs:chartArea>
+  <cs:dataLabel>
+    <cs:lnRef idx="0"/>
+    <cs:fillRef idx="0"/>
+    <cs:effectRef idx="0"/>
+    <cs:fontRef idx="minor">
+      <a:schemeClr val="tx1">
+        <a:lumMod val="75000"/>
+        <a:lumOff val="25000"/>
+      </a:schemeClr>
+    </cs:fontRef>
+    <cs:defRPr sz="900" kern="1200"/>
+  </cs:dataLabel>
+  <cs:dataLabelCallout>
+    <cs:lnRef idx="0"/>
+    <cs:fillRef idx="0"/>
+    <cs:effectRef idx="0"/>
+    <cs:fontRef idx="minor">
+      <a:schemeClr val="dk1">
+        <a:lumMod val="65000"/>
+        <a:lumOff val="35000"/>
+      </a:schemeClr>
+    </cs:fontRef>
+    <cs:spPr>
+      <a:solidFill>
+        <a:schemeClr val="lt1"/>
+      </a:solidFill>
+      <a:ln>
+        <a:solidFill>
+          <a:schemeClr val="dk1">
+            <a:lumMod val="25000"/>
+            <a:lumOff val="75000"/>
+          </a:schemeClr>
+        </a:solidFill>
+      </a:ln>
+    </cs:spPr>
+    <cs:defRPr sz="900" kern="1200"/>
+    <cs:bodyPr rot="0" spcFirstLastPara="1" vertOverflow="clip" horzOverflow="clip" vert="horz" wrap="square" lIns="36576" tIns="18288" rIns="36576" bIns="18288" anchor="ctr" anchorCtr="1">
+      <a:spAutoFit/>
+    </cs:bodyPr>
+  </cs:dataLabelCallout>
+  <cs:dataPoint>
+    <cs:lnRef idx="0"/>
+    <cs:fillRef idx="1">
+      <cs:styleClr val="auto"/>
+    </cs:fillRef>
+    <cs:effectRef idx="0"/>
+    <cs:fontRef idx="minor">
+      <a:schemeClr val="tx1"/>
+    </cs:fontRef>
+    <cs:spPr>
+      <a:solidFill>
+        <a:schemeClr val="phClr"/>
+      </a:solidFill>
+    </cs:spPr>
+  </cs:dataPoint>
+  <cs:dataPoint3D>
+    <cs:lnRef idx="0"/>
+    <cs:fillRef idx="1">
+      <cs:styleClr val="auto"/>
+    </cs:fillRef>
+    <cs:effectRef idx="0"/>
+    <cs:fontRef idx="minor">
+      <a:schemeClr val="tx1"/>
+    </cs:fontRef>
+    <cs:spPr>
+      <a:solidFill>
+        <a:schemeClr val="phClr"/>
+      </a:solidFill>
+    </cs:spPr>
+  </cs:dataPoint3D>
+  <cs:dataPointLine>
+    <cs:lnRef idx="0">
+      <cs:styleClr val="auto"/>
+    </cs:lnRef>
+    <cs:fillRef idx="1"/>
+    <cs:effectRef idx="0"/>
+    <cs:fontRef idx="minor">
+      <a:schemeClr val="tx1"/>
+    </cs:fontRef>
+    <cs:spPr>
+      <a:ln w="28575" cap="rnd">
+        <a:solidFill>
+          <a:schemeClr val="phClr"/>
+        </a:solidFill>
+        <a:round/>
+      </a:ln>
+    </cs:spPr>
+  </cs:dataPointLine>
+  <cs:dataPointMarker>
+    <cs:lnRef idx="0">
+      <cs:styleClr val="auto"/>
+    </cs:lnRef>
+    <cs:fillRef idx="1">
+      <cs:styleClr val="auto"/>
+    </cs:fillRef>
+    <cs:effectRef idx="0"/>
+    <cs:fontRef idx="minor">
+      <a:schemeClr val="tx1"/>
+    </cs:fontRef>
+    <cs:spPr>
+      <a:solidFill>
+        <a:schemeClr val="phClr"/>
+      </a:solidFill>
+      <a:ln w="9525">
+        <a:solidFill>
+          <a:schemeClr val="phClr"/>
+        </a:solidFill>
+      </a:ln>
+    </cs:spPr>
+  </cs:dataPointMarker>
+  <cs:dataPointMarkerLayout symbol="circle" size="5"/>
+  <cs:dataPointWireframe>
+    <cs:lnRef idx="0">
+      <cs:styleClr val="auto"/>
+    </cs:lnRef>
+    <cs:fillRef idx="1"/>
+    <cs:effectRef idx="0"/>
+    <cs:fontRef idx="minor">
+      <a:schemeClr val="tx1"/>
+    </cs:fontRef>
+    <cs:spPr>
+      <a:ln w="9525" cap="rnd">
+        <a:solidFill>
+          <a:schemeClr val="phClr"/>
+        </a:solidFill>
+        <a:round/>
+      </a:ln>
+    </cs:spPr>
+  </cs:dataPointWireframe>
+  <cs:dataTable>
+    <cs:lnRef idx="0"/>
+    <cs:fillRef idx="0"/>
+    <cs:effectRef idx="0"/>
+    <cs:fontRef idx="minor">
+      <a:schemeClr val="tx1">
+        <a:lumMod val="65000"/>
+        <a:lumOff val="35000"/>
+      </a:schemeClr>
+    </cs:fontRef>
+    <cs:spPr>
+      <a:noFill/>
+      <a:ln w="9525" cap="flat" cmpd="sng" algn="ctr">
+        <a:solidFill>
+          <a:schemeClr val="tx1">
+            <a:lumMod val="15000"/>
+            <a:lumOff val="85000"/>
+          </a:schemeClr>
+        </a:solidFill>
+        <a:round/>
+      </a:ln>
+    </cs:spPr>
+    <cs:defRPr sz="900" kern="1200"/>
+  </cs:dataTable>
+  <cs:downBar>
+    <cs:lnRef idx="0"/>
+    <cs:fillRef idx="0"/>
+    <cs:effectRef idx="0"/>
+    <cs:fontRef idx="minor">
+      <a:schemeClr val="dk1"/>
+    </cs:fontRef>
+    <cs:spPr>
+      <a:solidFill>
+        <a:schemeClr val="dk1">
+          <a:lumMod val="65000"/>
+          <a:lumOff val="35000"/>
+        </a:schemeClr>
+      </a:solidFill>
+      <a:ln w="9525">
+        <a:solidFill>
+          <a:schemeClr val="tx1">
+            <a:lumMod val="65000"/>
+            <a:lumOff val="35000"/>
+          </a:schemeClr>
+        </a:solidFill>
+      </a:ln>
+    </cs:spPr>
+  </cs:downBar>
+  <cs:dropLine>
+    <cs:lnRef idx="0"/>
+    <cs:fillRef idx="0"/>
+    <cs:effectRef idx="0"/>
+    <cs:fontRef idx="minor">
+      <a:schemeClr val="tx1"/>
+    </cs:fontRef>
+    <cs:spPr>
+      <a:ln w="9525" cap="flat" cmpd="sng" algn="ctr">
+        <a:solidFill>
+          <a:schemeClr val="tx1">
+            <a:lumMod val="35000"/>
+            <a:lumOff val="65000"/>
+          </a:schemeClr>
+        </a:solidFill>
+        <a:round/>
+      </a:ln>
+    </cs:spPr>
+  </cs:dropLine>
+  <cs:errorBar>
+    <cs:lnRef idx="0"/>
+    <cs:fillRef idx="0"/>
+    <cs:effectRef idx="0"/>
+    <cs:fontRef idx="minor">
+      <a:schemeClr val="tx1"/>
+    </cs:fontRef>
+    <cs:spPr>
+      <a:ln w="9525" cap="flat" cmpd="sng" algn="ctr">
+        <a:solidFill>
+          <a:schemeClr val="tx1">
+            <a:lumMod val="65000"/>
+            <a:lumOff val="35000"/>
+          </a:schemeClr>
+        </a:solidFill>
+        <a:round/>
+      </a:ln>
+    </cs:spPr>
+  </cs:errorBar>
+  <cs:floor>
+    <cs:lnRef idx="0"/>
+    <cs:fillRef idx="0"/>
+    <cs:effectRef idx="0"/>
+    <cs:fontRef idx="minor">
+      <a:schemeClr val="tx1"/>
+    </cs:fontRef>
+    <cs:spPr>
+      <a:noFill/>
+      <a:ln>
+        <a:noFill/>
+      </a:ln>
+    </cs:spPr>
+  </cs:floor>
+  <cs:gridlineMajor>
+    <cs:lnRef idx="0"/>
+    <cs:fillRef idx="0"/>
+    <cs:effectRef idx="0"/>
+    <cs:fontRef idx="minor">
+      <a:schemeClr val="tx1"/>
+    </cs:fontRef>
+    <cs:spPr>
+      <a:ln w="9525" cap="flat" cmpd="sng" algn="ctr">
+        <a:solidFill>
+          <a:schemeClr val="tx1">
+            <a:lumMod val="15000"/>
+            <a:lumOff val="85000"/>
+          </a:schemeClr>
+        </a:solidFill>
+        <a:round/>
+      </a:ln>
+    </cs:spPr>
+  </cs:gridlineMajor>
+  <cs:gridlineMinor>
+    <cs:lnRef idx="0"/>
+    <cs:fillRef idx="0"/>
+    <cs:effectRef idx="0"/>
+    <cs:fontRef idx="minor">
+      <a:schemeClr val="tx1"/>
+    </cs:fontRef>
+    <cs:spPr>
+      <a:ln w="9525" cap="flat" cmpd="sng" algn="ctr">
+        <a:solidFill>
+          <a:schemeClr val="tx1">
+            <a:lumMod val="5000"/>
+            <a:lumOff val="95000"/>
+          </a:schemeClr>
+        </a:solidFill>
+        <a:round/>
+      </a:ln>
+    </cs:spPr>
+  </cs:gridlineMinor>
+  <cs:hiLoLine>
+    <cs:lnRef idx="0"/>
+    <cs:fillRef idx="0"/>
+    <cs:effectRef idx="0"/>
+    <cs:fontRef idx="minor">
+      <a:schemeClr val="tx1"/>
+    </cs:fontRef>
+    <cs:spPr>
+      <a:ln w="9525" cap="flat" cmpd="sng" algn="ctr">
+        <a:solidFill>
+          <a:schemeClr val="tx1">
+            <a:lumMod val="75000"/>
+            <a:lumOff val="25000"/>
+          </a:schemeClr>
+        </a:solidFill>
+        <a:round/>
+      </a:ln>
+    </cs:spPr>
+  </cs:hiLoLine>
+  <cs:leaderLine>
+    <cs:lnRef idx="0"/>
+    <cs:fillRef idx="0"/>
+    <cs:effectRef idx="0"/>
+    <cs:fontRef idx="minor">
+      <a:schemeClr val="tx1"/>
+    </cs:fontRef>
+    <cs:spPr>
+      <a:ln w="9525" cap="flat" cmpd="sng" algn="ctr">
+        <a:solidFill>
+          <a:schemeClr val="tx1">
+            <a:lumMod val="35000"/>
+            <a:lumOff val="65000"/>
+          </a:schemeClr>
+        </a:solidFill>
+        <a:round/>
+      </a:ln>
+    </cs:spPr>
+  </cs:leaderLine>
+  <cs:legend>
+    <cs:lnRef idx="0"/>
+    <cs:fillRef idx="0"/>
+    <cs:effectRef idx="0"/>
+    <cs:fontRef idx="minor">
+      <a:schemeClr val="tx1">
+        <a:lumMod val="65000"/>
+        <a:lumOff val="35000"/>
+      </a:schemeClr>
+    </cs:fontRef>
+    <cs:defRPr sz="900" kern="1200"/>
+  </cs:legend>
+  <cs:plotArea mods="allowNoFillOverride allowNoLineOverride">
+    <cs:lnRef idx="0"/>
+    <cs:fillRef idx="0"/>
+    <cs:effectRef idx="0"/>
+    <cs:fontRef idx="minor">
+      <a:schemeClr val="tx1"/>
+    </cs:fontRef>
+  </cs:plotArea>
+  <cs:plotArea3D mods="allowNoFillOverride allowNoLineOverride">
+    <cs:lnRef idx="0"/>
+    <cs:fillRef idx="0"/>
+    <cs:effectRef idx="0"/>
+    <cs:fontRef idx="minor">
+      <a:schemeClr val="tx1"/>
+    </cs:fontRef>
+  </cs:plotArea3D>
+  <cs:seriesAxis>
+    <cs:lnRef idx="0"/>
+    <cs:fillRef idx="0"/>
+    <cs:effectRef idx="0"/>
+    <cs:fontRef idx="minor">
+      <a:schemeClr val="tx1">
+        <a:lumMod val="65000"/>
+        <a:lumOff val="35000"/>
+      </a:schemeClr>
+    </cs:fontRef>
+    <cs:defRPr sz="900" kern="1200"/>
+  </cs:seriesAxis>
+  <cs:seriesLine>
+    <cs:lnRef idx="0"/>
+    <cs:fillRef idx="0"/>
+    <cs:effectRef idx="0"/>
+    <cs:fontRef idx="minor">
+      <a:schemeClr val="tx1"/>
+    </cs:fontRef>
+    <cs:spPr>
+      <a:ln w="9525" cap="flat" cmpd="sng" algn="ctr">
+        <a:solidFill>
+          <a:schemeClr val="tx1">
+            <a:lumMod val="35000"/>
+            <a:lumOff val="65000"/>
+          </a:schemeClr>
+        </a:solidFill>
+        <a:round/>
+      </a:ln>
+    </cs:spPr>
+  </cs:seriesLine>
+  <cs:title>
+    <cs:lnRef idx="0"/>
+    <cs:fillRef idx="0"/>
+    <cs:effectRef idx="0"/>
+    <cs:fontRef idx="minor">
+      <a:schemeClr val="tx1">
+        <a:lumMod val="65000"/>
+        <a:lumOff val="35000"/>
+      </a:schemeClr>
+    </cs:fontRef>
+    <cs:defRPr sz="1400" b="0" kern="1200" spc="0" baseline="0"/>
+  </cs:title>
+  <cs:trendline>
+    <cs:lnRef idx="0">
+      <cs:styleClr val="auto"/>
+    </cs:lnRef>
+    <cs:fillRef idx="0"/>
+    <cs:effectRef idx="0"/>
+    <cs:fontRef idx="minor">
+      <a:schemeClr val="tx1"/>
+    </cs:fontRef>
+    <cs:spPr>
+      <a:ln w="19050" cap="rnd">
+        <a:solidFill>
+          <a:schemeClr val="phClr"/>
+        </a:solidFill>
+        <a:prstDash val="sysDot"/>
+      </a:ln>
+    </cs:spPr>
+  </cs:trendline>
+  <cs:trendlineLabel>
+    <cs:lnRef idx="0"/>
+    <cs:fillRef idx="0"/>
+    <cs:effectRef idx="0"/>
+    <cs:fontRef idx="minor">
+      <a:schemeClr val="tx1">
+        <a:lumMod val="65000"/>
+        <a:lumOff val="35000"/>
+      </a:schemeClr>
+    </cs:fontRef>
+    <cs:defRPr sz="900" kern="1200"/>
+  </cs:trendlineLabel>
+  <cs:upBar>
+    <cs:lnRef idx="0"/>
+    <cs:fillRef idx="0"/>
+    <cs:effectRef idx="0"/>
+    <cs:fontRef idx="minor">
+      <a:schemeClr val="dk1"/>
+    </cs:fontRef>
+    <cs:spPr>
+      <a:solidFill>
+        <a:schemeClr val="lt1"/>
+      </a:solidFill>
+      <a:ln w="9525">
+        <a:solidFill>
+          <a:schemeClr val="tx1">
+            <a:lumMod val="15000"/>
+            <a:lumOff val="85000"/>
+          </a:schemeClr>
+        </a:solidFill>
+      </a:ln>
+    </cs:spPr>
+  </cs:upBar>
+  <cs:valueAxis>
+    <cs:lnRef idx="0"/>
+    <cs:fillRef idx="0"/>
+    <cs:effectRef idx="0"/>
+    <cs:fontRef idx="minor">
+      <a:schemeClr val="tx1">
+        <a:lumMod val="65000"/>
+        <a:lumOff val="35000"/>
+      </a:schemeClr>
+    </cs:fontRef>
+    <cs:defRPr sz="900" kern="1200"/>
+  </cs:valueAxis>
+  <cs:wall>
+    <cs:lnRef idx="0"/>
+    <cs:fillRef idx="0"/>
+    <cs:effectRef idx="0"/>
+    <cs:fontRef idx="minor">
+      <a:schemeClr val="tx1"/>
+    </cs:fontRef>
+    <cs:spPr>
+      <a:noFill/>
+      <a:ln>
+        <a:noFill/>
+      </a:ln>
+    </cs:spPr>
+  </cs:wall>
+</cs:chartStyle>
+</file>
+
 <file path=word/theme/theme1.xml><?xml version="1.0" encoding="utf-8"?>
 <a:theme xmlns:a="http://schemas.openxmlformats.org/drawingml/2006/main" name="Office 佈景主題">
   <a:themeElements>

</xml_diff>